<commit_message>
Fixed some bugs again
</commit_message>
<xml_diff>
--- a/ResumeCreator/bin/Debug/net5.0-windows/Sample.docx
+++ b/ResumeCreator/bin/Debug/net5.0-windows/Sample.docx
@@ -42,7 +42,6 @@
         </w:rPr>
         <w:t>на должность &lt;</w:t>
       </w:r>
-      <w:proofErr w:type="spellStart"/>
       <w:r>
         <w:rPr>
           <w:rFonts w:ascii="Cambria" w:hAnsi="Cambria"/>
@@ -52,7 +51,6 @@
         </w:rPr>
         <w:t>teg</w:t>
       </w:r>
-      <w:proofErr w:type="spellEnd"/>
       <w:r>
         <w:rPr>
           <w:rFonts w:ascii="Cambria" w:hAnsi="Cambria"/>
@@ -80,7 +78,6 @@
         </w:rPr>
         <w:t>&lt;</w:t>
       </w:r>
-      <w:proofErr w:type="spellStart"/>
       <w:r>
         <w:rPr>
           <w:rFonts w:ascii="Cambria" w:hAnsi="Cambria"/>
@@ -90,7 +87,6 @@
         </w:rPr>
         <w:t>teg</w:t>
       </w:r>
-      <w:proofErr w:type="spellEnd"/>
       <w:r>
         <w:rPr>
           <w:rFonts w:ascii="Cambria" w:hAnsi="Cambria"/>
@@ -99,7 +95,6 @@
         </w:rPr>
         <w:t>1&gt; &lt;</w:t>
       </w:r>
-      <w:proofErr w:type="spellStart"/>
       <w:r>
         <w:rPr>
           <w:rFonts w:ascii="Cambria" w:hAnsi="Cambria"/>
@@ -109,7 +104,6 @@
         </w:rPr>
         <w:t>teg</w:t>
       </w:r>
-      <w:proofErr w:type="spellEnd"/>
       <w:r>
         <w:rPr>
           <w:rFonts w:ascii="Cambria" w:hAnsi="Cambria"/>
@@ -118,7 +112,6 @@
         </w:rPr>
         <w:t>2&gt; &lt;</w:t>
       </w:r>
-      <w:proofErr w:type="spellStart"/>
       <w:r>
         <w:rPr>
           <w:rFonts w:ascii="Cambria" w:hAnsi="Cambria"/>
@@ -128,7 +121,6 @@
         </w:rPr>
         <w:t>teg</w:t>
       </w:r>
-      <w:proofErr w:type="spellEnd"/>
       <w:r>
         <w:rPr>
           <w:rFonts w:ascii="Cambria" w:hAnsi="Cambria"/>
@@ -220,7 +212,6 @@
         </w:rPr>
         <w:t xml:space="preserve"> &lt;</w:t>
       </w:r>
-      <w:proofErr w:type="spellStart"/>
       <w:r>
         <w:rPr>
           <w:rFonts w:ascii="Cambria" w:hAnsi="Cambria"/>
@@ -230,7 +221,6 @@
         </w:rPr>
         <w:t>teg</w:t>
       </w:r>
-      <w:proofErr w:type="spellEnd"/>
       <w:r>
         <w:rPr>
           <w:rFonts w:ascii="Cambria" w:hAnsi="Cambria"/>
@@ -257,7 +247,6 @@
         </w:rPr>
         <w:t>Город проживания: &lt;</w:t>
       </w:r>
-      <w:proofErr w:type="spellStart"/>
       <w:r>
         <w:rPr>
           <w:rFonts w:ascii="Cambria" w:hAnsi="Cambria"/>
@@ -267,7 +256,6 @@
         </w:rPr>
         <w:t>teg</w:t>
       </w:r>
-      <w:proofErr w:type="spellEnd"/>
       <w:r>
         <w:rPr>
           <w:rFonts w:ascii="Cambria" w:hAnsi="Cambria"/>
@@ -294,7 +282,6 @@
         </w:rPr>
         <w:t>Семейное положение: &lt;</w:t>
       </w:r>
-      <w:proofErr w:type="spellStart"/>
       <w:r>
         <w:rPr>
           <w:rFonts w:ascii="Cambria" w:hAnsi="Cambria"/>
@@ -304,7 +291,6 @@
         </w:rPr>
         <w:t>teg</w:t>
       </w:r>
-      <w:proofErr w:type="spellEnd"/>
       <w:r>
         <w:rPr>
           <w:rFonts w:ascii="Cambria" w:hAnsi="Cambria"/>
@@ -331,7 +317,6 @@
         </w:rPr>
         <w:t>Электронная почта: &lt;</w:t>
       </w:r>
-      <w:proofErr w:type="spellStart"/>
       <w:r>
         <w:rPr>
           <w:rFonts w:ascii="Cambria" w:hAnsi="Cambria"/>
@@ -341,7 +326,6 @@
         </w:rPr>
         <w:t>teg</w:t>
       </w:r>
-      <w:proofErr w:type="spellEnd"/>
       <w:r>
         <w:rPr>
           <w:rFonts w:ascii="Cambria" w:hAnsi="Cambria"/>
@@ -379,7 +363,6 @@
         <w:lastRenderedPageBreak/>
         <w:t>Дети: &lt;</w:t>
       </w:r>
-      <w:proofErr w:type="spellStart"/>
       <w:r>
         <w:rPr>
           <w:rFonts w:ascii="Cambria" w:hAnsi="Cambria"/>
@@ -389,7 +372,6 @@
         </w:rPr>
         <w:t>teg</w:t>
       </w:r>
-      <w:proofErr w:type="spellEnd"/>
       <w:r>
         <w:rPr>
           <w:rFonts w:ascii="Cambria" w:hAnsi="Cambria"/>
@@ -416,7 +398,6 @@
         </w:rPr>
         <w:t>Пол: &lt;</w:t>
       </w:r>
-      <w:proofErr w:type="spellStart"/>
       <w:r>
         <w:rPr>
           <w:rFonts w:ascii="Cambria" w:hAnsi="Cambria"/>
@@ -426,7 +407,6 @@
         </w:rPr>
         <w:t>teg</w:t>
       </w:r>
-      <w:proofErr w:type="spellEnd"/>
       <w:r>
         <w:rPr>
           <w:rFonts w:ascii="Cambria" w:hAnsi="Cambria"/>
@@ -469,7 +449,6 @@
         </w:rPr>
         <w:t>Телефон: &lt;</w:t>
       </w:r>
-      <w:proofErr w:type="spellStart"/>
       <w:r>
         <w:rPr>
           <w:rFonts w:ascii="Cambria" w:hAnsi="Cambria"/>
@@ -479,7 +458,6 @@
         </w:rPr>
         <w:t>teg</w:t>
       </w:r>
-      <w:proofErr w:type="spellEnd"/>
       <w:r>
         <w:rPr>
           <w:rFonts w:ascii="Cambria" w:hAnsi="Cambria"/>
@@ -537,7 +515,6 @@
         </w:rPr>
         <w:t>&lt;</w:t>
       </w:r>
-      <w:proofErr w:type="spellStart"/>
       <w:r>
         <w:rPr>
           <w:rFonts w:ascii="Cambria" w:hAnsi="Cambria"/>
@@ -547,7 +524,6 @@
         </w:rPr>
         <w:t>teg</w:t>
       </w:r>
-      <w:proofErr w:type="spellEnd"/>
       <w:r>
         <w:rPr>
           <w:rFonts w:ascii="Cambria" w:hAnsi="Cambria"/>
@@ -574,7 +550,6 @@
         </w:rPr>
         <w:t>Занятость: &lt;</w:t>
       </w:r>
-      <w:proofErr w:type="spellStart"/>
       <w:r>
         <w:rPr>
           <w:rFonts w:ascii="Cambria" w:hAnsi="Cambria"/>
@@ -584,7 +559,6 @@
         </w:rPr>
         <w:t>teg</w:t>
       </w:r>
-      <w:proofErr w:type="spellEnd"/>
       <w:r>
         <w:rPr>
           <w:rFonts w:ascii="Cambria" w:hAnsi="Cambria"/>
@@ -611,7 +585,6 @@
         </w:rPr>
         <w:t>Готовность к переезду: &lt;</w:t>
       </w:r>
-      <w:proofErr w:type="spellStart"/>
       <w:r>
         <w:rPr>
           <w:rFonts w:ascii="Cambria" w:hAnsi="Cambria"/>
@@ -621,7 +594,6 @@
         </w:rPr>
         <w:t>teg</w:t>
       </w:r>
-      <w:proofErr w:type="spellEnd"/>
       <w:r>
         <w:rPr>
           <w:rFonts w:ascii="Cambria" w:hAnsi="Cambria"/>
@@ -648,7 +620,6 @@
         </w:rPr>
         <w:t>Готовность к командировкам: &lt;</w:t>
       </w:r>
-      <w:proofErr w:type="spellStart"/>
       <w:r>
         <w:rPr>
           <w:rFonts w:ascii="Cambria" w:hAnsi="Cambria"/>
@@ -658,7 +629,6 @@
         </w:rPr>
         <w:t>teg</w:t>
       </w:r>
-      <w:proofErr w:type="spellEnd"/>
       <w:r>
         <w:rPr>
           <w:rFonts w:ascii="Cambria" w:hAnsi="Cambria"/>
@@ -725,7 +695,6 @@
         </w:rPr>
         <w:t>: &lt;</w:t>
       </w:r>
-      <w:proofErr w:type="spellStart"/>
       <w:r>
         <w:rPr>
           <w:rFonts w:ascii="Cambria" w:hAnsi="Cambria"/>
@@ -735,7 +704,6 @@
         </w:rPr>
         <w:t>teg</w:t>
       </w:r>
-      <w:proofErr w:type="spellEnd"/>
       <w:r>
         <w:rPr>
           <w:rFonts w:ascii="Cambria" w:hAnsi="Cambria"/>
@@ -762,7 +730,6 @@
         </w:rPr>
         <w:t>Год окончания: &lt;</w:t>
       </w:r>
-      <w:proofErr w:type="spellStart"/>
       <w:r>
         <w:rPr>
           <w:rFonts w:ascii="Cambria" w:hAnsi="Cambria"/>
@@ -772,7 +739,6 @@
         </w:rPr>
         <w:t>teg</w:t>
       </w:r>
-      <w:proofErr w:type="spellEnd"/>
       <w:r>
         <w:rPr>
           <w:rFonts w:ascii="Cambria" w:hAnsi="Cambria"/>
@@ -799,7 +765,6 @@
         </w:rPr>
         <w:t>Факультет: &lt;</w:t>
       </w:r>
-      <w:proofErr w:type="spellStart"/>
       <w:r>
         <w:rPr>
           <w:rFonts w:ascii="Cambria" w:hAnsi="Cambria"/>
@@ -809,7 +774,6 @@
         </w:rPr>
         <w:t>teg</w:t>
       </w:r>
-      <w:proofErr w:type="spellEnd"/>
       <w:r>
         <w:rPr>
           <w:rFonts w:ascii="Cambria" w:hAnsi="Cambria"/>
@@ -836,7 +800,6 @@
         </w:rPr>
         <w:t>Специальность: &lt;</w:t>
       </w:r>
-      <w:proofErr w:type="spellStart"/>
       <w:r>
         <w:rPr>
           <w:rFonts w:ascii="Cambria" w:hAnsi="Cambria"/>
@@ -846,7 +809,6 @@
         </w:rPr>
         <w:t>teg</w:t>
       </w:r>
-      <w:proofErr w:type="spellEnd"/>
       <w:r>
         <w:rPr>
           <w:rFonts w:ascii="Cambria" w:hAnsi="Cambria"/>
@@ -873,7 +835,6 @@
         </w:rPr>
         <w:t>Форма обучения: &lt;</w:t>
       </w:r>
-      <w:proofErr w:type="spellStart"/>
       <w:r>
         <w:rPr>
           <w:rFonts w:ascii="Cambria" w:hAnsi="Cambria"/>
@@ -883,7 +844,6 @@
         </w:rPr>
         <w:t>teg</w:t>
       </w:r>
-      <w:proofErr w:type="spellEnd"/>
       <w:r>
         <w:rPr>
           <w:rFonts w:ascii="Cambria" w:hAnsi="Cambria"/>
@@ -892,16 +852,6 @@
         </w:rPr>
         <w:t>18&gt;</w:t>
       </w:r>
-    </w:p>
-    <w:p>
-      <w:pPr>
-        <w:spacing w:line="168" w:lineRule="auto"/>
-        <w:rPr>
-          <w:rFonts w:ascii="Cambria" w:hAnsi="Cambria"/>
-          <w:sz w:val="22"/>
-          <w:szCs w:val="22"/>
-        </w:rPr>
-      </w:pPr>
     </w:p>
     <w:p>
       <w:pPr>
@@ -937,7 +887,6 @@
           <w:bCs/>
           <w:sz w:val="28"/>
           <w:szCs w:val="28"/>
-          <w:lang w:val="en-US"/>
         </w:rPr>
         <w:sectPr>
           <w:type w:val="continuous"/>
@@ -971,7 +920,6 @@
           <w:bCs/>
           <w:sz w:val="28"/>
           <w:szCs w:val="28"/>
-          <w:lang w:val="en-US"/>
         </w:rPr>
         <w:t>:</w:t>
       </w:r>
@@ -1018,7 +966,6 @@
         </w:rPr>
         <w:t>&lt;</w:t>
       </w:r>
-      <w:proofErr w:type="spellStart"/>
       <w:r>
         <w:rPr>
           <w:rFonts w:ascii="Cambria" w:hAnsi="Cambria"/>
@@ -1028,7 +975,6 @@
         </w:rPr>
         <w:t>teg</w:t>
       </w:r>
-      <w:proofErr w:type="spellEnd"/>
       <w:r>
         <w:rPr>
           <w:rFonts w:ascii="Cambria" w:hAnsi="Cambria"/>
@@ -1093,7 +1039,6 @@
         </w:rPr>
         <w:t>&lt;</w:t>
       </w:r>
-      <w:proofErr w:type="spellStart"/>
       <w:r>
         <w:rPr>
           <w:rFonts w:ascii="Cambria" w:hAnsi="Cambria"/>
@@ -1103,7 +1048,6 @@
         </w:rPr>
         <w:t>teg</w:t>
       </w:r>
-      <w:proofErr w:type="spellEnd"/>
       <w:r>
         <w:rPr>
           <w:rFonts w:ascii="Cambria" w:hAnsi="Cambria"/>
@@ -1160,7 +1104,6 @@
         </w:rPr>
         <w:t>&lt;</w:t>
       </w:r>
-      <w:proofErr w:type="spellStart"/>
       <w:r>
         <w:rPr>
           <w:rFonts w:ascii="Cambria" w:hAnsi="Cambria"/>
@@ -1170,7 +1113,6 @@
         </w:rPr>
         <w:t>teg</w:t>
       </w:r>
-      <w:proofErr w:type="spellEnd"/>
       <w:r>
         <w:rPr>
           <w:rFonts w:ascii="Cambria" w:hAnsi="Cambria"/>
@@ -1219,7 +1161,6 @@
         </w:rPr>
         <w:t>&lt;</w:t>
       </w:r>
-      <w:proofErr w:type="spellStart"/>
       <w:r>
         <w:rPr>
           <w:rFonts w:ascii="Cambria" w:hAnsi="Cambria"/>
@@ -1229,7 +1170,6 @@
         </w:rPr>
         <w:t>teg</w:t>
       </w:r>
-      <w:proofErr w:type="spellEnd"/>
       <w:r>
         <w:rPr>
           <w:rFonts w:ascii="Cambria" w:hAnsi="Cambria"/>
@@ -1572,18 +1512,7 @@
           <w:szCs w:val="22"/>
           <w:lang w:val="en-US"/>
         </w:rPr>
-        <w:t>&lt;teg4</w:t>
-      </w:r>
-      <w:bookmarkStart w:id="0" w:name="_GoBack"/>
-      <w:bookmarkEnd w:id="0"/>
-      <w:r>
-        <w:rPr>
-          <w:rFonts w:ascii="Cambria" w:hAnsi="Cambria"/>
-          <w:sz w:val="22"/>
-          <w:szCs w:val="22"/>
-          <w:lang w:val="en-US"/>
-        </w:rPr>
-        <w:t>3&gt;</w:t>
+        <w:t>&lt;teg43&gt;</w:t>
       </w:r>
       <w:r>
         <w:rPr>
@@ -1615,57 +1544,16 @@
     </w:p>
     <w:p>
       <w:pPr>
-        <w:spacing w:line="168" w:lineRule="auto"/>
-        <w:rPr>
-          <w:rFonts w:ascii="Cambria" w:hAnsi="Cambria"/>
-          <w:sz w:val="22"/>
-          <w:szCs w:val="22"/>
-          <w:lang w:val="en-US"/>
-        </w:rPr>
-        <w:sectPr>
-          <w:type w:val="continuous"/>
-          <w:pgSz w:w="11906" w:h="16838"/>
-          <w:pgMar w:top="1440" w:right="1080" w:bottom="1440" w:left="1080" w:header="708" w:footer="708" w:gutter="0"/>
-          <w:pgBorders w:display="firstPage" w:offsetFrom="page">
-            <w:top w:val="basicWhiteSquares" w:sz="11" w:space="24" w:color="auto"/>
-            <w:left w:val="basicWhiteSquares" w:sz="11" w:space="24" w:color="auto"/>
-            <w:bottom w:val="basicWhiteSquares" w:sz="11" w:space="24" w:color="auto"/>
-            <w:right w:val="basicWhiteSquares" w:sz="11" w:space="24" w:color="auto"/>
-          </w:pgBorders>
-          <w:cols w:space="708"/>
-          <w:docGrid w:linePitch="360"/>
-        </w:sectPr>
-      </w:pPr>
-    </w:p>
-    <w:p>
-      <w:pPr>
-        <w:spacing w:line="168" w:lineRule="auto"/>
+        <w:spacing w:line="240" w:lineRule="auto"/>
         <w:rPr>
           <w:rFonts w:ascii="Cambria" w:hAnsi="Cambria"/>
           <w:b/>
           <w:bCs/>
           <w:sz w:val="28"/>
           <w:szCs w:val="28"/>
-          <w:lang w:val="en-US"/>
-        </w:rPr>
-        <w:sectPr>
-          <w:type w:val="continuous"/>
-          <w:pgSz w:w="11906" w:h="16838"/>
-          <w:pgMar w:top="1440" w:right="1080" w:bottom="1440" w:left="1080" w:header="708" w:footer="708" w:gutter="0"/>
-          <w:pgBorders w:display="firstPage" w:offsetFrom="page">
-            <w:top w:val="basicWhiteSquares" w:sz="11" w:space="24" w:color="auto"/>
-            <w:left w:val="basicWhiteSquares" w:sz="11" w:space="24" w:color="auto"/>
-            <w:bottom w:val="basicWhiteSquares" w:sz="11" w:space="24" w:color="auto"/>
-            <w:right w:val="basicWhiteSquares" w:sz="11" w:space="24" w:color="auto"/>
-          </w:pgBorders>
-          <w:cols w:space="708"/>
-          <w:docGrid w:linePitch="360"/>
-        </w:sectPr>
-      </w:pPr>
-    </w:p>
-    <w:p>
-      <w:pPr>
-        <w:spacing w:line="240" w:lineRule="auto"/>
+        </w:rPr>
+      </w:pPr>
+      <w:r>
         <w:rPr>
           <w:rFonts w:ascii="Cambria" w:hAnsi="Cambria"/>
           <w:b/>
@@ -1673,7 +1561,9 @@
           <w:sz w:val="28"/>
           <w:szCs w:val="28"/>
         </w:rPr>
-      </w:pPr>
+        <w:lastRenderedPageBreak/>
+        <w:t>&lt;</w:t>
+      </w:r>
       <w:r>
         <w:rPr>
           <w:rFonts w:ascii="Cambria" w:hAnsi="Cambria"/>
@@ -1681,11 +1571,10 @@
           <w:bCs/>
           <w:sz w:val="28"/>
           <w:szCs w:val="28"/>
-        </w:rPr>
-        <w:lastRenderedPageBreak/>
-        <w:t>&lt;</w:t>
-      </w:r>
-      <w:proofErr w:type="spellStart"/>
+          <w:lang w:val="en-US"/>
+        </w:rPr>
+        <w:t>teg</w:t>
+      </w:r>
       <w:r>
         <w:rPr>
           <w:rFonts w:ascii="Cambria" w:hAnsi="Cambria"/>
@@ -1693,18 +1582,6 @@
           <w:bCs/>
           <w:sz w:val="28"/>
           <w:szCs w:val="28"/>
-          <w:lang w:val="en-US"/>
-        </w:rPr>
-        <w:t>teg</w:t>
-      </w:r>
-      <w:proofErr w:type="spellEnd"/>
-      <w:r>
-        <w:rPr>
-          <w:rFonts w:ascii="Cambria" w:hAnsi="Cambria"/>
-          <w:b/>
-          <w:bCs/>
-          <w:sz w:val="28"/>
-          <w:szCs w:val="28"/>
         </w:rPr>
         <w:t>34&gt;</w:t>
       </w:r>
@@ -1716,8 +1593,20 @@
           <w:rFonts w:ascii="Cambria" w:hAnsi="Cambria"/>
           <w:sz w:val="22"/>
           <w:szCs w:val="22"/>
-        </w:rPr>
-      </w:pPr>
+          <w:lang w:val="en-US"/>
+        </w:rPr>
+      </w:pPr>
+      <w:r>
+        <w:rPr>
+          <w:rFonts w:ascii="Cambria" w:hAnsi="Cambria"/>
+          <w:sz w:val="22"/>
+          <w:szCs w:val="22"/>
+          <w:lang w:val="en-US"/>
+        </w:rPr>
+        <w:t xml:space="preserve"> </w:t>
+      </w:r>
+      <w:bookmarkStart w:id="0" w:name="_GoBack"/>
+      <w:bookmarkEnd w:id="0"/>
       <w:r>
         <w:rPr>
           <w:rFonts w:ascii="Cambria" w:hAnsi="Cambria"/>
@@ -1726,7 +1615,6 @@
         </w:rPr>
         <w:t>&lt;</w:t>
       </w:r>
-      <w:proofErr w:type="spellStart"/>
       <w:r>
         <w:rPr>
           <w:rFonts w:ascii="Cambria" w:hAnsi="Cambria"/>
@@ -1736,23 +1624,25 @@
         </w:rPr>
         <w:t>teg</w:t>
       </w:r>
-      <w:proofErr w:type="spellEnd"/>
-      <w:r>
-        <w:rPr>
-          <w:rFonts w:ascii="Cambria" w:hAnsi="Cambria"/>
-          <w:sz w:val="22"/>
-          <w:szCs w:val="22"/>
-        </w:rPr>
-        <w:t>33</w:t>
-      </w:r>
-      <w:r>
-        <w:rPr>
-          <w:rFonts w:ascii="Cambria" w:hAnsi="Cambria"/>
-          <w:sz w:val="22"/>
-          <w:szCs w:val="22"/>
-        </w:rPr>
-        <w:t>&gt;</w:t>
-      </w:r>
+      <w:r>
+        <w:rPr>
+          <w:rFonts w:ascii="Cambria" w:hAnsi="Cambria"/>
+          <w:sz w:val="22"/>
+          <w:szCs w:val="22"/>
+        </w:rPr>
+        <w:t>33&gt;</w:t>
+      </w:r>
+    </w:p>
+    <w:p>
+      <w:pPr>
+        <w:spacing w:line="240" w:lineRule="auto"/>
+        <w:rPr>
+          <w:rFonts w:ascii="Cambria" w:hAnsi="Cambria"/>
+          <w:sz w:val="22"/>
+          <w:szCs w:val="22"/>
+          <w:lang w:val="en-US"/>
+        </w:rPr>
+      </w:pPr>
     </w:p>
     <w:sectPr>
       <w:type w:val="continuous"/>
@@ -4686,7 +4576,7 @@
   <a:extraClrSchemeLst/>
   <a:extLst>
     <a:ext uri="{05A4C25C-085E-4340-85A3-A5531E510DB2}">
-      <thm15:themeFamily xmlns="" xmlns:thm15="http://schemas.microsoft.com/office/thememl/2012/main" name="Ion" id="{B8441ADB-2E43-4AF7-B97A-BD870242C6A8}" vid="{292E63A9-BB86-4E3D-B92A-7223C6510D2E}"/>
+      <thm15:themeFamily xmlns:thm15="http://schemas.microsoft.com/office/thememl/2012/main" xmlns="" name="Ion" id="{B8441ADB-2E43-4AF7-B97A-BD870242C6A8}" vid="{292E63A9-BB86-4E3D-B92A-7223C6510D2E}"/>
     </a:ext>
   </a:extLst>
 </a:theme>
@@ -4697,7 +4587,7 @@
 </file>
 
 <file path=customXml/itemProps1.xml><?xml version="1.0" encoding="utf-8"?>
-<ds:datastoreItem xmlns:ds="http://schemas.openxmlformats.org/officeDocument/2006/customXml" ds:itemID="{58120AA3-25A1-4F1E-8B76-B75287D71688}">
+<ds:datastoreItem xmlns:ds="http://schemas.openxmlformats.org/officeDocument/2006/customXml" ds:itemID="{6E7F4E12-B79D-4E25-BE3C-9155FB876C19}">
   <ds:schemaRefs>
     <ds:schemaRef ds:uri="http://schemas.openxmlformats.org/officeDocument/2006/bibliography"/>
   </ds:schemaRefs>

</xml_diff>

<commit_message>
I want to sleep, bugs, please
надеюсь ОКОНЧАТЕЛЬНЫЙ вариант
</commit_message>
<xml_diff>
--- a/ResumeCreator/bin/Debug/net5.0-windows/Sample.docx
+++ b/ResumeCreator/bin/Debug/net5.0-windows/Sample.docx
@@ -1,6 +1,6 @@
 
 <file path=word/document.xml><?xml version="1.0" encoding="utf-8"?>
-<w:document xmlns:wpc="http://schemas.microsoft.com/office/word/2010/wordprocessingCanvas" xmlns:mc="http://schemas.openxmlformats.org/markup-compatibility/2006" xmlns:o="urn:schemas-microsoft-com:office:office" xmlns:r="http://schemas.openxmlformats.org/officeDocument/2006/relationships" xmlns:m="http://schemas.openxmlformats.org/officeDocument/2006/math" xmlns:v="urn:schemas-microsoft-com:vml" xmlns:wp14="http://schemas.microsoft.com/office/word/2010/wordprocessingDrawing" xmlns:wp="http://schemas.openxmlformats.org/drawingml/2006/wordprocessingDrawing" xmlns:w10="urn:schemas-microsoft-com:office:word" xmlns:w="http://schemas.openxmlformats.org/wordprocessingml/2006/main" xmlns:w14="http://schemas.microsoft.com/office/word/2010/wordml" xmlns:wpg="http://schemas.microsoft.com/office/word/2010/wordprocessingGroup" xmlns:wpi="http://schemas.microsoft.com/office/word/2010/wordprocessingInk" xmlns:wne="http://schemas.microsoft.com/office/word/2006/wordml" xmlns:wps="http://schemas.microsoft.com/office/word/2010/wordprocessingShape" mc:Ignorable="w14 wp14">
+<w:document xmlns:wpc="http://schemas.microsoft.com/office/word/2010/wordprocessingCanvas" xmlns:cx="http://schemas.microsoft.com/office/drawing/2014/chartex" xmlns:cx1="http://schemas.microsoft.com/office/drawing/2015/9/8/chartex" xmlns:cx2="http://schemas.microsoft.com/office/drawing/2015/10/21/chartex" xmlns:cx3="http://schemas.microsoft.com/office/drawing/2016/5/9/chartex" xmlns:cx4="http://schemas.microsoft.com/office/drawing/2016/5/10/chartex" xmlns:cx5="http://schemas.microsoft.com/office/drawing/2016/5/11/chartex" xmlns:cx6="http://schemas.microsoft.com/office/drawing/2016/5/12/chartex" xmlns:cx7="http://schemas.microsoft.com/office/drawing/2016/5/13/chartex" xmlns:cx8="http://schemas.microsoft.com/office/drawing/2016/5/14/chartex" xmlns:mc="http://schemas.openxmlformats.org/markup-compatibility/2006" xmlns:aink="http://schemas.microsoft.com/office/drawing/2016/ink" xmlns:am3d="http://schemas.microsoft.com/office/drawing/2017/model3d" xmlns:o="urn:schemas-microsoft-com:office:office" xmlns:r="http://schemas.openxmlformats.org/officeDocument/2006/relationships" xmlns:m="http://schemas.openxmlformats.org/officeDocument/2006/math" xmlns:v="urn:schemas-microsoft-com:vml" xmlns:wp14="http://schemas.microsoft.com/office/word/2010/wordprocessingDrawing" xmlns:wp="http://schemas.openxmlformats.org/drawingml/2006/wordprocessingDrawing" xmlns:w10="urn:schemas-microsoft-com:office:word" xmlns:w="http://schemas.openxmlformats.org/wordprocessingml/2006/main" xmlns:w14="http://schemas.microsoft.com/office/word/2010/wordml" xmlns:w15="http://schemas.microsoft.com/office/word/2012/wordml" xmlns:w16cex="http://schemas.microsoft.com/office/word/2018/wordml/cex" xmlns:w16cid="http://schemas.microsoft.com/office/word/2016/wordml/cid" xmlns:w16="http://schemas.microsoft.com/office/word/2018/wordml" xmlns:w16sdtdh="http://schemas.microsoft.com/office/word/2020/wordml/sdtdatahash" xmlns:w16se="http://schemas.microsoft.com/office/word/2015/wordml/symex" xmlns:wpg="http://schemas.microsoft.com/office/word/2010/wordprocessingGroup" xmlns:wpi="http://schemas.microsoft.com/office/word/2010/wordprocessingInk" xmlns:wne="http://schemas.microsoft.com/office/word/2006/wordml" xmlns:wps="http://schemas.microsoft.com/office/word/2010/wordprocessingShape" mc:Ignorable="w14 w15 w16se w16cid w16 w16cex w16sdtdh wp14">
   <w:body>
     <w:p>
       <w:pPr>
@@ -170,9 +170,9 @@
           <w:szCs w:val="28"/>
         </w:rPr>
         <w:sectPr>
-          <w:headerReference w:type="even" r:id="rId9"/>
-          <w:headerReference w:type="default" r:id="rId10"/>
-          <w:headerReference w:type="first" r:id="rId11"/>
+          <w:headerReference w:type="even" r:id="rId8"/>
+          <w:headerReference w:type="default" r:id="rId9"/>
+          <w:headerReference w:type="first" r:id="rId10"/>
           <w:pgSz w:w="11906" w:h="16838"/>
           <w:pgMar w:top="1440" w:right="1080" w:bottom="1440" w:left="1080" w:header="709" w:footer="708" w:gutter="0"/>
           <w:pgBorders w:display="firstPage" w:offsetFrom="page">
@@ -201,7 +201,6 @@
           <w:sz w:val="22"/>
           <w:szCs w:val="22"/>
         </w:rPr>
-        <w:lastRenderedPageBreak/>
         <w:t>Дата рождения:</w:t>
       </w:r>
       <w:r>
@@ -360,7 +359,6 @@
           <w:sz w:val="22"/>
           <w:szCs w:val="22"/>
         </w:rPr>
-        <w:lastRenderedPageBreak/>
         <w:t>Дети: &lt;</w:t>
       </w:r>
       <w:r>
@@ -486,7 +484,6 @@
           <w:sz w:val="28"/>
           <w:szCs w:val="28"/>
         </w:rPr>
-        <w:lastRenderedPageBreak/>
         <w:t>Работа:</w:t>
       </w:r>
     </w:p>
@@ -531,6 +528,22 @@
           <w:szCs w:val="22"/>
         </w:rPr>
         <w:t>8&gt;</w:t>
+      </w:r>
+      <w:r>
+        <w:rPr>
+          <w:rFonts w:ascii="Cambria" w:hAnsi="Cambria"/>
+          <w:sz w:val="22"/>
+          <w:szCs w:val="22"/>
+        </w:rPr>
+        <w:t xml:space="preserve"> </w:t>
+      </w:r>
+      <w:r>
+        <w:rPr>
+          <w:rFonts w:ascii="Cambria" w:hAnsi="Cambria"/>
+          <w:sz w:val="22"/>
+          <w:szCs w:val="22"/>
+        </w:rPr>
+        <w:t>тыс. рублей</w:t>
       </w:r>
     </w:p>
     <w:p>
@@ -910,7 +923,6 @@
           <w:sz w:val="28"/>
           <w:szCs w:val="28"/>
         </w:rPr>
-        <w:lastRenderedPageBreak/>
         <w:t>Опыт работы</w:t>
       </w:r>
       <w:r>
@@ -926,620 +938,62 @@
     </w:p>
     <w:p>
       <w:pPr>
-        <w:spacing w:line="168" w:lineRule="auto"/>
-        <w:rPr>
-          <w:rFonts w:ascii="Cambria" w:hAnsi="Cambria"/>
-          <w:sz w:val="22"/>
-          <w:szCs w:val="22"/>
-        </w:rPr>
-      </w:pPr>
-      <w:r>
-        <w:rPr>
-          <w:rFonts w:ascii="Cambria" w:hAnsi="Cambria"/>
-          <w:sz w:val="22"/>
-          <w:szCs w:val="22"/>
-        </w:rPr>
-        <w:lastRenderedPageBreak/>
-        <w:t>В организации</w:t>
-      </w:r>
-      <w:r>
-        <w:rPr>
-          <w:rFonts w:ascii="Cambria" w:hAnsi="Cambria"/>
-          <w:sz w:val="22"/>
-          <w:szCs w:val="22"/>
-        </w:rPr>
-        <w:t xml:space="preserve"> </w:t>
-      </w:r>
-      <w:r>
-        <w:rPr>
-          <w:rFonts w:ascii="Cambria" w:hAnsi="Cambria"/>
-          <w:sz w:val="22"/>
-          <w:szCs w:val="22"/>
-        </w:rPr>
-        <w:t>«</w:t>
-      </w:r>
-      <w:r>
-        <w:rPr>
-          <w:rFonts w:ascii="Cambria" w:hAnsi="Cambria"/>
-          <w:sz w:val="22"/>
-          <w:szCs w:val="22"/>
-        </w:rPr>
-        <w:t>&lt;</w:t>
-      </w:r>
-      <w:r>
-        <w:rPr>
-          <w:rFonts w:ascii="Cambria" w:hAnsi="Cambria"/>
-          <w:sz w:val="22"/>
-          <w:szCs w:val="22"/>
-          <w:lang w:val="en-US"/>
-        </w:rPr>
-        <w:t>teg</w:t>
-      </w:r>
-      <w:r>
-        <w:rPr>
-          <w:rFonts w:ascii="Cambria" w:hAnsi="Cambria"/>
-          <w:sz w:val="22"/>
-          <w:szCs w:val="22"/>
-        </w:rPr>
-        <w:t>19</w:t>
-      </w:r>
-      <w:r>
-        <w:rPr>
-          <w:rFonts w:ascii="Cambria" w:hAnsi="Cambria"/>
-          <w:sz w:val="22"/>
-          <w:szCs w:val="22"/>
-        </w:rPr>
-        <w:t>&gt;</w:t>
-      </w:r>
-      <w:r>
-        <w:rPr>
-          <w:rFonts w:ascii="Cambria" w:hAnsi="Cambria"/>
-          <w:sz w:val="22"/>
-          <w:szCs w:val="22"/>
-        </w:rPr>
-        <w:t>»</w:t>
-      </w:r>
-      <w:r>
-        <w:rPr>
-          <w:rFonts w:ascii="Cambria" w:hAnsi="Cambria"/>
-          <w:sz w:val="22"/>
-          <w:szCs w:val="22"/>
-        </w:rPr>
-        <w:t xml:space="preserve"> </w:t>
-      </w:r>
-      <w:r>
-        <w:rPr>
-          <w:rFonts w:ascii="Cambria" w:hAnsi="Cambria"/>
-          <w:sz w:val="22"/>
-          <w:szCs w:val="22"/>
-        </w:rPr>
-        <w:t>на должности</w:t>
-      </w:r>
-      <w:r>
-        <w:rPr>
-          <w:rFonts w:ascii="Cambria" w:hAnsi="Cambria"/>
-          <w:sz w:val="22"/>
-          <w:szCs w:val="22"/>
-        </w:rPr>
-        <w:t xml:space="preserve"> </w:t>
-      </w:r>
-      <w:r>
-        <w:rPr>
-          <w:rFonts w:ascii="Cambria" w:hAnsi="Cambria"/>
-          <w:sz w:val="22"/>
-          <w:szCs w:val="22"/>
-        </w:rPr>
-        <w:t>«</w:t>
-      </w:r>
-      <w:r>
-        <w:rPr>
-          <w:rFonts w:ascii="Cambria" w:hAnsi="Cambria"/>
-          <w:sz w:val="22"/>
-          <w:szCs w:val="22"/>
-        </w:rPr>
-        <w:t>&lt;</w:t>
-      </w:r>
-      <w:r>
-        <w:rPr>
-          <w:rFonts w:ascii="Cambria" w:hAnsi="Cambria"/>
-          <w:sz w:val="22"/>
-          <w:szCs w:val="22"/>
-          <w:lang w:val="en-US"/>
-        </w:rPr>
-        <w:t>teg</w:t>
-      </w:r>
-      <w:r>
-        <w:rPr>
-          <w:rFonts w:ascii="Cambria" w:hAnsi="Cambria"/>
-          <w:sz w:val="22"/>
-          <w:szCs w:val="22"/>
-        </w:rPr>
-        <w:t>20</w:t>
-      </w:r>
-      <w:r>
-        <w:rPr>
-          <w:rFonts w:ascii="Cambria" w:hAnsi="Cambria"/>
-          <w:sz w:val="22"/>
-          <w:szCs w:val="22"/>
-        </w:rPr>
-        <w:t>&gt;</w:t>
-      </w:r>
-      <w:r>
-        <w:rPr>
-          <w:rFonts w:ascii="Cambria" w:hAnsi="Cambria"/>
-          <w:sz w:val="22"/>
-          <w:szCs w:val="22"/>
-        </w:rPr>
-        <w:t>»</w:t>
-      </w:r>
-      <w:r>
-        <w:rPr>
-          <w:rFonts w:ascii="Cambria" w:hAnsi="Cambria"/>
-          <w:sz w:val="22"/>
-          <w:szCs w:val="22"/>
-        </w:rPr>
-        <w:t xml:space="preserve"> </w:t>
-      </w:r>
-      <w:r>
-        <w:rPr>
-          <w:rFonts w:ascii="Cambria" w:hAnsi="Cambria"/>
-          <w:sz w:val="22"/>
-          <w:szCs w:val="22"/>
-        </w:rPr>
-        <w:t>с</w:t>
-      </w:r>
-      <w:r>
-        <w:rPr>
-          <w:rFonts w:ascii="Cambria" w:hAnsi="Cambria"/>
-          <w:sz w:val="22"/>
-          <w:szCs w:val="22"/>
-        </w:rPr>
-        <w:t xml:space="preserve"> </w:t>
-      </w:r>
-      <w:r>
-        <w:rPr>
-          <w:rFonts w:ascii="Cambria" w:hAnsi="Cambria"/>
-          <w:sz w:val="22"/>
-          <w:szCs w:val="22"/>
-        </w:rPr>
-        <w:t>&lt;</w:t>
-      </w:r>
-      <w:r>
-        <w:rPr>
-          <w:rFonts w:ascii="Cambria" w:hAnsi="Cambria"/>
-          <w:sz w:val="22"/>
-          <w:szCs w:val="22"/>
-          <w:lang w:val="en-US"/>
-        </w:rPr>
-        <w:t>teg</w:t>
-      </w:r>
-      <w:r>
-        <w:rPr>
-          <w:rFonts w:ascii="Cambria" w:hAnsi="Cambria"/>
-          <w:sz w:val="22"/>
-          <w:szCs w:val="22"/>
-        </w:rPr>
-        <w:t>23</w:t>
-      </w:r>
-      <w:r>
-        <w:rPr>
-          <w:rFonts w:ascii="Cambria" w:hAnsi="Cambria"/>
-          <w:sz w:val="22"/>
-          <w:szCs w:val="22"/>
-        </w:rPr>
-        <w:t>&gt;</w:t>
-      </w:r>
-      <w:r>
-        <w:rPr>
-          <w:rFonts w:ascii="Cambria" w:hAnsi="Cambria"/>
-          <w:sz w:val="22"/>
-          <w:szCs w:val="22"/>
-        </w:rPr>
-        <w:t xml:space="preserve"> </w:t>
-      </w:r>
-      <w:r>
-        <w:rPr>
-          <w:rFonts w:ascii="Cambria" w:hAnsi="Cambria"/>
-          <w:sz w:val="22"/>
-          <w:szCs w:val="22"/>
-        </w:rPr>
-        <w:t>по</w:t>
-      </w:r>
-      <w:r>
-        <w:rPr>
-          <w:rFonts w:ascii="Cambria" w:hAnsi="Cambria"/>
-          <w:sz w:val="22"/>
-          <w:szCs w:val="22"/>
-        </w:rPr>
-        <w:t xml:space="preserve"> </w:t>
-      </w:r>
-      <w:r>
-        <w:rPr>
-          <w:rFonts w:ascii="Cambria" w:hAnsi="Cambria"/>
-          <w:sz w:val="22"/>
-          <w:szCs w:val="22"/>
-        </w:rPr>
-        <w:t>&lt;</w:t>
-      </w:r>
-      <w:r>
-        <w:rPr>
-          <w:rFonts w:ascii="Cambria" w:hAnsi="Cambria"/>
-          <w:sz w:val="22"/>
-          <w:szCs w:val="22"/>
-          <w:lang w:val="en-US"/>
-        </w:rPr>
-        <w:t>teg</w:t>
-      </w:r>
-      <w:r>
-        <w:rPr>
-          <w:rFonts w:ascii="Cambria" w:hAnsi="Cambria"/>
-          <w:sz w:val="22"/>
-          <w:szCs w:val="22"/>
-        </w:rPr>
-        <w:t>24</w:t>
-      </w:r>
-      <w:r>
-        <w:rPr>
-          <w:rFonts w:ascii="Cambria" w:hAnsi="Cambria"/>
-          <w:sz w:val="22"/>
-          <w:szCs w:val="22"/>
-        </w:rPr>
-        <w:t>&gt;</w:t>
-      </w:r>
-    </w:p>
-    <w:p>
-      <w:pPr>
-        <w:spacing w:line="168" w:lineRule="auto"/>
-        <w:rPr>
-          <w:rFonts w:ascii="Cambria" w:hAnsi="Cambria"/>
-          <w:sz w:val="22"/>
-          <w:szCs w:val="22"/>
-          <w:lang w:val="en-US"/>
-        </w:rPr>
-        <w:sectPr>
-          <w:type w:val="continuous"/>
-          <w:pgSz w:w="11906" w:h="16838"/>
-          <w:pgMar w:top="1440" w:right="1080" w:bottom="1440" w:left="1080" w:header="708" w:footer="708" w:gutter="0"/>
-          <w:pgBorders w:display="firstPage" w:offsetFrom="page">
-            <w:top w:val="basicWhiteSquares" w:sz="11" w:space="24" w:color="auto"/>
-            <w:left w:val="basicWhiteSquares" w:sz="11" w:space="24" w:color="auto"/>
-            <w:bottom w:val="basicWhiteSquares" w:sz="11" w:space="24" w:color="auto"/>
-            <w:right w:val="basicWhiteSquares" w:sz="11" w:space="24" w:color="auto"/>
-          </w:pgBorders>
-          <w:cols w:space="708"/>
-          <w:docGrid w:linePitch="360"/>
-        </w:sectPr>
-      </w:pPr>
-      <w:r>
-        <w:rPr>
-          <w:rFonts w:ascii="Cambria" w:hAnsi="Cambria"/>
-          <w:sz w:val="22"/>
-          <w:szCs w:val="22"/>
-          <w:lang w:val="en-US"/>
-        </w:rPr>
-        <w:t>&lt;</w:t>
-      </w:r>
-      <w:r>
-        <w:rPr>
-          <w:rFonts w:ascii="Cambria" w:hAnsi="Cambria"/>
-          <w:sz w:val="22"/>
-          <w:szCs w:val="22"/>
-          <w:lang w:val="en-US"/>
-        </w:rPr>
-        <w:t>teg35</w:t>
-      </w:r>
-      <w:r>
-        <w:rPr>
-          <w:rFonts w:ascii="Cambria" w:hAnsi="Cambria"/>
-          <w:sz w:val="22"/>
-          <w:szCs w:val="22"/>
-          <w:lang w:val="en-US"/>
-        </w:rPr>
-        <w:t>&gt;&lt;</w:t>
-      </w:r>
-      <w:r>
-        <w:rPr>
-          <w:rFonts w:ascii="Cambria" w:hAnsi="Cambria"/>
-          <w:sz w:val="22"/>
-          <w:szCs w:val="22"/>
-          <w:lang w:val="en-US"/>
-        </w:rPr>
-        <w:t>teg</w:t>
-      </w:r>
-      <w:r>
-        <w:rPr>
-          <w:rFonts w:ascii="Cambria" w:hAnsi="Cambria"/>
-          <w:sz w:val="22"/>
-          <w:szCs w:val="22"/>
-          <w:lang w:val="en-US"/>
-        </w:rPr>
-        <w:t>25</w:t>
-      </w:r>
-      <w:r>
-        <w:rPr>
-          <w:rFonts w:ascii="Cambria" w:hAnsi="Cambria"/>
-          <w:sz w:val="22"/>
-          <w:szCs w:val="22"/>
-          <w:lang w:val="en-US"/>
-        </w:rPr>
-        <w:t>&gt;&lt;teg36&gt;</w:t>
-      </w:r>
-      <w:r>
-        <w:rPr>
-          <w:rFonts w:ascii="Cambria" w:hAnsi="Cambria"/>
-          <w:sz w:val="22"/>
-          <w:szCs w:val="22"/>
-          <w:lang w:val="en-US"/>
-        </w:rPr>
-        <w:t>&lt;</w:t>
-      </w:r>
-      <w:r>
-        <w:rPr>
-          <w:rFonts w:ascii="Cambria" w:hAnsi="Cambria"/>
-          <w:sz w:val="22"/>
-          <w:szCs w:val="22"/>
-          <w:lang w:val="en-US"/>
-        </w:rPr>
-        <w:t>teg</w:t>
-      </w:r>
-      <w:r>
-        <w:rPr>
-          <w:rFonts w:ascii="Cambria" w:hAnsi="Cambria"/>
-          <w:sz w:val="22"/>
-          <w:szCs w:val="22"/>
-          <w:lang w:val="en-US"/>
-        </w:rPr>
-        <w:t>26&gt;</w:t>
-      </w:r>
-      <w:r>
-        <w:rPr>
-          <w:rFonts w:ascii="Cambria" w:hAnsi="Cambria"/>
-          <w:sz w:val="22"/>
-          <w:szCs w:val="22"/>
-          <w:lang w:val="en-US"/>
-        </w:rPr>
-        <w:t>&lt;teg37&gt;</w:t>
-      </w:r>
-      <w:r>
-        <w:rPr>
-          <w:rFonts w:ascii="Cambria" w:hAnsi="Cambria"/>
-          <w:sz w:val="22"/>
-          <w:szCs w:val="22"/>
-          <w:lang w:val="en-US"/>
-        </w:rPr>
-        <w:t>&lt;</w:t>
-      </w:r>
-      <w:r>
-        <w:rPr>
-          <w:rFonts w:ascii="Cambria" w:hAnsi="Cambria"/>
-          <w:sz w:val="22"/>
-          <w:szCs w:val="22"/>
-          <w:lang w:val="en-US"/>
-        </w:rPr>
-        <w:t>teg</w:t>
-      </w:r>
-      <w:r>
-        <w:rPr>
-          <w:rFonts w:ascii="Cambria" w:hAnsi="Cambria"/>
-          <w:sz w:val="22"/>
-          <w:szCs w:val="22"/>
-          <w:lang w:val="en-US"/>
-        </w:rPr>
-        <w:t>27&gt;</w:t>
-      </w:r>
-      <w:r>
-        <w:rPr>
-          <w:rFonts w:ascii="Cambria" w:hAnsi="Cambria"/>
-          <w:sz w:val="22"/>
-          <w:szCs w:val="22"/>
-          <w:lang w:val="en-US"/>
-        </w:rPr>
-        <w:t>&lt;teg38&gt;</w:t>
-      </w:r>
-      <w:r>
-        <w:rPr>
-          <w:rFonts w:ascii="Cambria" w:hAnsi="Cambria"/>
-          <w:sz w:val="22"/>
-          <w:szCs w:val="22"/>
-          <w:lang w:val="en-US"/>
-        </w:rPr>
-        <w:t>&lt;</w:t>
-      </w:r>
-      <w:r>
-        <w:rPr>
-          <w:rFonts w:ascii="Cambria" w:hAnsi="Cambria"/>
-          <w:sz w:val="22"/>
-          <w:szCs w:val="22"/>
-          <w:lang w:val="en-US"/>
-        </w:rPr>
-        <w:t>teg</w:t>
-      </w:r>
-      <w:r>
-        <w:rPr>
-          <w:rFonts w:ascii="Cambria" w:hAnsi="Cambria"/>
-          <w:sz w:val="22"/>
-          <w:szCs w:val="22"/>
-          <w:lang w:val="en-US"/>
-        </w:rPr>
-        <w:t>28&gt;</w:t>
-      </w:r>
-    </w:p>
-    <w:p>
-      <w:pPr>
-        <w:spacing w:line="168" w:lineRule="auto"/>
-        <w:rPr>
-          <w:rFonts w:ascii="Cambria" w:hAnsi="Cambria"/>
-          <w:sz w:val="22"/>
-          <w:szCs w:val="22"/>
-          <w:lang w:val="en-US"/>
-        </w:rPr>
-        <w:sectPr>
-          <w:type w:val="continuous"/>
-          <w:pgSz w:w="11906" w:h="16838"/>
-          <w:pgMar w:top="1440" w:right="1080" w:bottom="1440" w:left="1080" w:header="708" w:footer="708" w:gutter="0"/>
-          <w:pgBorders w:display="firstPage" w:offsetFrom="page">
-            <w:top w:val="basicWhiteSquares" w:sz="11" w:space="24" w:color="auto"/>
-            <w:left w:val="basicWhiteSquares" w:sz="11" w:space="24" w:color="auto"/>
-            <w:bottom w:val="basicWhiteSquares" w:sz="11" w:space="24" w:color="auto"/>
-            <w:right w:val="basicWhiteSquares" w:sz="11" w:space="24" w:color="auto"/>
-          </w:pgBorders>
-          <w:cols w:space="708"/>
-          <w:docGrid w:linePitch="360"/>
-        </w:sectPr>
-      </w:pPr>
-      <w:r>
-        <w:rPr>
-          <w:rFonts w:ascii="Cambria" w:hAnsi="Cambria"/>
-          <w:sz w:val="22"/>
-          <w:szCs w:val="22"/>
-          <w:lang w:val="en-US"/>
-        </w:rPr>
-        <w:lastRenderedPageBreak/>
-        <w:t>&lt;</w:t>
-      </w:r>
-      <w:r>
-        <w:rPr>
-          <w:rFonts w:ascii="Cambria" w:hAnsi="Cambria"/>
-          <w:sz w:val="22"/>
-          <w:szCs w:val="22"/>
-          <w:lang w:val="en-US"/>
-        </w:rPr>
-        <w:t>teg40</w:t>
-      </w:r>
-      <w:r>
-        <w:rPr>
-          <w:rFonts w:ascii="Cambria" w:hAnsi="Cambria"/>
-          <w:sz w:val="22"/>
-          <w:szCs w:val="22"/>
-          <w:lang w:val="en-US"/>
-        </w:rPr>
-        <w:t>&gt;&lt;</w:t>
-      </w:r>
-      <w:r>
-        <w:rPr>
-          <w:rFonts w:ascii="Cambria" w:hAnsi="Cambria"/>
-          <w:sz w:val="22"/>
-          <w:szCs w:val="22"/>
-          <w:lang w:val="en-US"/>
-        </w:rPr>
-        <w:t>teg</w:t>
-      </w:r>
-      <w:r>
-        <w:rPr>
-          <w:rFonts w:ascii="Cambria" w:hAnsi="Cambria"/>
-          <w:sz w:val="22"/>
-          <w:szCs w:val="22"/>
-          <w:lang w:val="en-US"/>
-        </w:rPr>
-        <w:t>29</w:t>
-      </w:r>
-      <w:r>
-        <w:rPr>
-          <w:rFonts w:ascii="Cambria" w:hAnsi="Cambria"/>
-          <w:sz w:val="22"/>
-          <w:szCs w:val="22"/>
-          <w:lang w:val="en-US"/>
-        </w:rPr>
-        <w:t>&gt;&lt;teg41&gt;</w:t>
-      </w:r>
-      <w:r>
-        <w:rPr>
-          <w:rFonts w:ascii="Cambria" w:hAnsi="Cambria"/>
-          <w:sz w:val="22"/>
-          <w:szCs w:val="22"/>
-          <w:lang w:val="en-US"/>
-        </w:rPr>
-        <w:t>&lt;</w:t>
-      </w:r>
-      <w:r>
-        <w:rPr>
-          <w:rFonts w:ascii="Cambria" w:hAnsi="Cambria"/>
-          <w:sz w:val="22"/>
-          <w:szCs w:val="22"/>
-          <w:lang w:val="en-US"/>
-        </w:rPr>
-        <w:t>teg</w:t>
-      </w:r>
-      <w:r>
-        <w:rPr>
-          <w:rFonts w:ascii="Cambria" w:hAnsi="Cambria"/>
-          <w:sz w:val="22"/>
-          <w:szCs w:val="22"/>
-          <w:lang w:val="en-US"/>
-        </w:rPr>
-        <w:t>30&gt;</w:t>
-      </w:r>
-      <w:r>
-        <w:rPr>
-          <w:rFonts w:ascii="Cambria" w:hAnsi="Cambria"/>
-          <w:sz w:val="22"/>
-          <w:szCs w:val="22"/>
-          <w:lang w:val="en-US"/>
-        </w:rPr>
-        <w:t>&lt;teg42&gt;</w:t>
-      </w:r>
-      <w:r>
-        <w:rPr>
-          <w:rFonts w:ascii="Cambria" w:hAnsi="Cambria"/>
-          <w:sz w:val="22"/>
-          <w:szCs w:val="22"/>
-          <w:lang w:val="en-US"/>
-        </w:rPr>
-        <w:t>&lt;</w:t>
-      </w:r>
-      <w:r>
-        <w:rPr>
-          <w:rFonts w:ascii="Cambria" w:hAnsi="Cambria"/>
-          <w:sz w:val="22"/>
-          <w:szCs w:val="22"/>
-          <w:lang w:val="en-US"/>
-        </w:rPr>
-        <w:t>teg</w:t>
-      </w:r>
-      <w:r>
-        <w:rPr>
-          <w:rFonts w:ascii="Cambria" w:hAnsi="Cambria"/>
-          <w:sz w:val="22"/>
-          <w:szCs w:val="22"/>
-          <w:lang w:val="en-US"/>
-        </w:rPr>
-        <w:t>31&gt;</w:t>
-      </w:r>
-      <w:r>
-        <w:rPr>
-          <w:rFonts w:ascii="Cambria" w:hAnsi="Cambria"/>
-          <w:sz w:val="22"/>
-          <w:szCs w:val="22"/>
-          <w:lang w:val="en-US"/>
-        </w:rPr>
-        <w:t>&lt;teg43&gt;</w:t>
-      </w:r>
-      <w:r>
-        <w:rPr>
-          <w:rFonts w:ascii="Cambria" w:hAnsi="Cambria"/>
-          <w:sz w:val="22"/>
-          <w:szCs w:val="22"/>
-          <w:lang w:val="en-US"/>
-        </w:rPr>
-        <w:t>&lt;</w:t>
-      </w:r>
-      <w:r>
-        <w:rPr>
-          <w:rFonts w:ascii="Cambria" w:hAnsi="Cambria"/>
-          <w:sz w:val="22"/>
-          <w:szCs w:val="22"/>
-          <w:lang w:val="en-US"/>
-        </w:rPr>
-        <w:t>teg</w:t>
-      </w:r>
-      <w:r>
-        <w:rPr>
-          <w:rFonts w:ascii="Cambria" w:hAnsi="Cambria"/>
-          <w:sz w:val="22"/>
-          <w:szCs w:val="22"/>
-          <w:lang w:val="en-US"/>
-        </w:rPr>
-        <w:t>32&gt;</w:t>
+        <w:spacing w:line="240" w:lineRule="auto"/>
+        <w:rPr>
+          <w:rFonts w:ascii="Cambria" w:hAnsi="Cambria"/>
+          <w:sz w:val="22"/>
+          <w:szCs w:val="22"/>
+          <w:lang w:val="en-US"/>
+        </w:rPr>
+      </w:pPr>
+      <w:r>
+        <w:rPr>
+          <w:rFonts w:ascii="Cambria" w:hAnsi="Cambria"/>
+          <w:sz w:val="22"/>
+          <w:szCs w:val="22"/>
+          <w:lang w:val="en-US"/>
+        </w:rPr>
+        <w:t>&lt;teg44&gt;&lt;teg19&gt;&lt;teg45&gt;&lt;teg20&gt;&lt;teg46&gt;&lt;teg23&gt;&lt;teg47&gt;&lt;teg24&gt;</w:t>
+      </w:r>
+    </w:p>
+    <w:p>
+      <w:pPr>
+        <w:spacing w:line="240" w:lineRule="auto"/>
+        <w:rPr>
+          <w:rFonts w:ascii="Cambria" w:hAnsi="Cambria"/>
+          <w:sz w:val="22"/>
+          <w:szCs w:val="22"/>
+          <w:lang w:val="en-US"/>
+        </w:rPr>
+      </w:pPr>
+      <w:r>
+        <w:rPr>
+          <w:rFonts w:ascii="Cambria" w:hAnsi="Cambria"/>
+          <w:sz w:val="22"/>
+          <w:szCs w:val="22"/>
+          <w:lang w:val="en-US"/>
+        </w:rPr>
+        <w:t xml:space="preserve">&lt;teg35&gt;&lt;teg25&gt;&lt;teg36&gt;&lt;teg26&gt;&lt;teg37&gt;&lt;teg27&gt;&lt;teg38&gt;&lt;teg28&gt; </w:t>
+      </w:r>
+    </w:p>
+    <w:p>
+      <w:pPr>
+        <w:spacing w:line="240" w:lineRule="auto"/>
+        <w:rPr>
+          <w:rFonts w:ascii="Cambria" w:hAnsi="Cambria"/>
+          <w:sz w:val="22"/>
+          <w:szCs w:val="22"/>
+          <w:lang w:val="en-US"/>
+        </w:rPr>
+      </w:pPr>
+      <w:r>
+        <w:rPr>
+          <w:rFonts w:ascii="Cambria" w:hAnsi="Cambria"/>
+          <w:sz w:val="22"/>
+          <w:szCs w:val="22"/>
+          <w:lang w:val="en-US"/>
+        </w:rPr>
+        <w:t>&lt;teg40&gt;&lt;teg29&gt;&lt;teg41&gt;&lt;teg30&gt;&lt;teg42&gt;&lt;teg31&gt;&lt;teg43&gt;&lt;teg32&gt;</w:t>
       </w:r>
     </w:p>
     <w:p>
@@ -1551,6 +1005,7 @@
           <w:bCs/>
           <w:sz w:val="28"/>
           <w:szCs w:val="28"/>
+          <w:lang w:val="en-US"/>
         </w:rPr>
       </w:pPr>
       <w:r>
@@ -1560,8 +1015,8 @@
           <w:bCs/>
           <w:sz w:val="28"/>
           <w:szCs w:val="28"/>
-        </w:rPr>
-        <w:lastRenderedPageBreak/>
+          <w:lang w:val="en-US"/>
+        </w:rPr>
         <w:t>&lt;</w:t>
       </w:r>
       <w:r>
@@ -1582,6 +1037,7 @@
           <w:bCs/>
           <w:sz w:val="28"/>
           <w:szCs w:val="28"/>
+          <w:lang w:val="en-US"/>
         </w:rPr>
         <w:t>34&gt;</w:t>
       </w:r>
@@ -1605,13 +1061,12 @@
         </w:rPr>
         <w:t xml:space="preserve"> </w:t>
       </w:r>
-      <w:bookmarkStart w:id="0" w:name="_GoBack"/>
-      <w:bookmarkEnd w:id="0"/>
-      <w:r>
-        <w:rPr>
-          <w:rFonts w:ascii="Cambria" w:hAnsi="Cambria"/>
-          <w:sz w:val="22"/>
-          <w:szCs w:val="22"/>
+      <w:r>
+        <w:rPr>
+          <w:rFonts w:ascii="Cambria" w:hAnsi="Cambria"/>
+          <w:sz w:val="22"/>
+          <w:szCs w:val="22"/>
+          <w:lang w:val="en-US"/>
         </w:rPr>
         <w:t>&lt;</w:t>
       </w:r>
@@ -1629,6 +1084,7 @@
           <w:rFonts w:ascii="Cambria" w:hAnsi="Cambria"/>
           <w:sz w:val="22"/>
           <w:szCs w:val="22"/>
+          <w:lang w:val="en-US"/>
         </w:rPr>
         <w:t>33&gt;</w:t>
       </w:r>
@@ -1662,7 +1118,7 @@
 </file>
 
 <file path=word/endnotes.xml><?xml version="1.0" encoding="utf-8"?>
-<w:endnotes xmlns:wpc="http://schemas.microsoft.com/office/word/2010/wordprocessingCanvas" xmlns:mc="http://schemas.openxmlformats.org/markup-compatibility/2006" xmlns:o="urn:schemas-microsoft-com:office:office" xmlns:r="http://schemas.openxmlformats.org/officeDocument/2006/relationships" xmlns:m="http://schemas.openxmlformats.org/officeDocument/2006/math" xmlns:v="urn:schemas-microsoft-com:vml" xmlns:wp14="http://schemas.microsoft.com/office/word/2010/wordprocessingDrawing" xmlns:wp="http://schemas.openxmlformats.org/drawingml/2006/wordprocessingDrawing" xmlns:w10="urn:schemas-microsoft-com:office:word" xmlns:w="http://schemas.openxmlformats.org/wordprocessingml/2006/main" xmlns:w14="http://schemas.microsoft.com/office/word/2010/wordml" xmlns:wpg="http://schemas.microsoft.com/office/word/2010/wordprocessingGroup" xmlns:wpi="http://schemas.microsoft.com/office/word/2010/wordprocessingInk" xmlns:wne="http://schemas.microsoft.com/office/word/2006/wordml" xmlns:wps="http://schemas.microsoft.com/office/word/2010/wordprocessingShape" mc:Ignorable="w14 wp14">
+<w:endnotes xmlns:wpc="http://schemas.microsoft.com/office/word/2010/wordprocessingCanvas" xmlns:cx="http://schemas.microsoft.com/office/drawing/2014/chartex" xmlns:cx1="http://schemas.microsoft.com/office/drawing/2015/9/8/chartex" xmlns:cx2="http://schemas.microsoft.com/office/drawing/2015/10/21/chartex" xmlns:cx3="http://schemas.microsoft.com/office/drawing/2016/5/9/chartex" xmlns:cx4="http://schemas.microsoft.com/office/drawing/2016/5/10/chartex" xmlns:cx5="http://schemas.microsoft.com/office/drawing/2016/5/11/chartex" xmlns:cx6="http://schemas.microsoft.com/office/drawing/2016/5/12/chartex" xmlns:cx7="http://schemas.microsoft.com/office/drawing/2016/5/13/chartex" xmlns:cx8="http://schemas.microsoft.com/office/drawing/2016/5/14/chartex" xmlns:mc="http://schemas.openxmlformats.org/markup-compatibility/2006" xmlns:aink="http://schemas.microsoft.com/office/drawing/2016/ink" xmlns:am3d="http://schemas.microsoft.com/office/drawing/2017/model3d" xmlns:o="urn:schemas-microsoft-com:office:office" xmlns:r="http://schemas.openxmlformats.org/officeDocument/2006/relationships" xmlns:m="http://schemas.openxmlformats.org/officeDocument/2006/math" xmlns:v="urn:schemas-microsoft-com:vml" xmlns:wp14="http://schemas.microsoft.com/office/word/2010/wordprocessingDrawing" xmlns:wp="http://schemas.openxmlformats.org/drawingml/2006/wordprocessingDrawing" xmlns:w10="urn:schemas-microsoft-com:office:word" xmlns:w="http://schemas.openxmlformats.org/wordprocessingml/2006/main" xmlns:w14="http://schemas.microsoft.com/office/word/2010/wordml" xmlns:w15="http://schemas.microsoft.com/office/word/2012/wordml" xmlns:w16cex="http://schemas.microsoft.com/office/word/2018/wordml/cex" xmlns:w16cid="http://schemas.microsoft.com/office/word/2016/wordml/cid" xmlns:w16="http://schemas.microsoft.com/office/word/2018/wordml" xmlns:w16sdtdh="http://schemas.microsoft.com/office/word/2020/wordml/sdtdatahash" xmlns:w16se="http://schemas.microsoft.com/office/word/2015/wordml/symex" xmlns:wpg="http://schemas.microsoft.com/office/word/2010/wordprocessingGroup" xmlns:wpi="http://schemas.microsoft.com/office/word/2010/wordprocessingInk" xmlns:wne="http://schemas.microsoft.com/office/word/2006/wordml" xmlns:wps="http://schemas.microsoft.com/office/word/2010/wordprocessingShape" mc:Ignorable="w14 w15 w16se w16cid w16 w16cex w16sdtdh wp14">
   <w:endnote w:type="separator" w:id="-1">
     <w:p>
       <w:pPr>
@@ -1687,7 +1143,7 @@
 </file>
 
 <file path=word/footnotes.xml><?xml version="1.0" encoding="utf-8"?>
-<w:footnotes xmlns:wpc="http://schemas.microsoft.com/office/word/2010/wordprocessingCanvas" xmlns:mc="http://schemas.openxmlformats.org/markup-compatibility/2006" xmlns:o="urn:schemas-microsoft-com:office:office" xmlns:r="http://schemas.openxmlformats.org/officeDocument/2006/relationships" xmlns:m="http://schemas.openxmlformats.org/officeDocument/2006/math" xmlns:v="urn:schemas-microsoft-com:vml" xmlns:wp14="http://schemas.microsoft.com/office/word/2010/wordprocessingDrawing" xmlns:wp="http://schemas.openxmlformats.org/drawingml/2006/wordprocessingDrawing" xmlns:w10="urn:schemas-microsoft-com:office:word" xmlns:w="http://schemas.openxmlformats.org/wordprocessingml/2006/main" xmlns:w14="http://schemas.microsoft.com/office/word/2010/wordml" xmlns:wpg="http://schemas.microsoft.com/office/word/2010/wordprocessingGroup" xmlns:wpi="http://schemas.microsoft.com/office/word/2010/wordprocessingInk" xmlns:wne="http://schemas.microsoft.com/office/word/2006/wordml" xmlns:wps="http://schemas.microsoft.com/office/word/2010/wordprocessingShape" mc:Ignorable="w14 wp14">
+<w:footnotes xmlns:wpc="http://schemas.microsoft.com/office/word/2010/wordprocessingCanvas" xmlns:cx="http://schemas.microsoft.com/office/drawing/2014/chartex" xmlns:cx1="http://schemas.microsoft.com/office/drawing/2015/9/8/chartex" xmlns:cx2="http://schemas.microsoft.com/office/drawing/2015/10/21/chartex" xmlns:cx3="http://schemas.microsoft.com/office/drawing/2016/5/9/chartex" xmlns:cx4="http://schemas.microsoft.com/office/drawing/2016/5/10/chartex" xmlns:cx5="http://schemas.microsoft.com/office/drawing/2016/5/11/chartex" xmlns:cx6="http://schemas.microsoft.com/office/drawing/2016/5/12/chartex" xmlns:cx7="http://schemas.microsoft.com/office/drawing/2016/5/13/chartex" xmlns:cx8="http://schemas.microsoft.com/office/drawing/2016/5/14/chartex" xmlns:mc="http://schemas.openxmlformats.org/markup-compatibility/2006" xmlns:aink="http://schemas.microsoft.com/office/drawing/2016/ink" xmlns:am3d="http://schemas.microsoft.com/office/drawing/2017/model3d" xmlns:o="urn:schemas-microsoft-com:office:office" xmlns:r="http://schemas.openxmlformats.org/officeDocument/2006/relationships" xmlns:m="http://schemas.openxmlformats.org/officeDocument/2006/math" xmlns:v="urn:schemas-microsoft-com:vml" xmlns:wp14="http://schemas.microsoft.com/office/word/2010/wordprocessingDrawing" xmlns:wp="http://schemas.openxmlformats.org/drawingml/2006/wordprocessingDrawing" xmlns:w10="urn:schemas-microsoft-com:office:word" xmlns:w="http://schemas.openxmlformats.org/wordprocessingml/2006/main" xmlns:w14="http://schemas.microsoft.com/office/word/2010/wordml" xmlns:w15="http://schemas.microsoft.com/office/word/2012/wordml" xmlns:w16cex="http://schemas.microsoft.com/office/word/2018/wordml/cex" xmlns:w16cid="http://schemas.microsoft.com/office/word/2016/wordml/cid" xmlns:w16="http://schemas.microsoft.com/office/word/2018/wordml" xmlns:w16sdtdh="http://schemas.microsoft.com/office/word/2020/wordml/sdtdatahash" xmlns:w16se="http://schemas.microsoft.com/office/word/2015/wordml/symex" xmlns:wpg="http://schemas.microsoft.com/office/word/2010/wordprocessingGroup" xmlns:wpi="http://schemas.microsoft.com/office/word/2010/wordprocessingInk" xmlns:wne="http://schemas.microsoft.com/office/word/2006/wordml" xmlns:wps="http://schemas.microsoft.com/office/word/2010/wordprocessingShape" mc:Ignorable="w14 w15 w16se w16cid w16 w16cex w16sdtdh wp14">
   <w:footnote w:type="separator" w:id="-1">
     <w:p>
       <w:pPr>
@@ -1712,7 +1168,7 @@
 </file>
 
 <file path=word/header1.xml><?xml version="1.0" encoding="utf-8"?>
-<w:hdr xmlns:wpc="http://schemas.microsoft.com/office/word/2010/wordprocessingCanvas" xmlns:mc="http://schemas.openxmlformats.org/markup-compatibility/2006" xmlns:o="urn:schemas-microsoft-com:office:office" xmlns:r="http://schemas.openxmlformats.org/officeDocument/2006/relationships" xmlns:m="http://schemas.openxmlformats.org/officeDocument/2006/math" xmlns:v="urn:schemas-microsoft-com:vml" xmlns:wp14="http://schemas.microsoft.com/office/word/2010/wordprocessingDrawing" xmlns:wp="http://schemas.openxmlformats.org/drawingml/2006/wordprocessingDrawing" xmlns:w10="urn:schemas-microsoft-com:office:word" xmlns:w="http://schemas.openxmlformats.org/wordprocessingml/2006/main" xmlns:w14="http://schemas.microsoft.com/office/word/2010/wordml" xmlns:wpg="http://schemas.microsoft.com/office/word/2010/wordprocessingGroup" xmlns:wpi="http://schemas.microsoft.com/office/word/2010/wordprocessingInk" xmlns:wne="http://schemas.microsoft.com/office/word/2006/wordml" xmlns:wps="http://schemas.microsoft.com/office/word/2010/wordprocessingShape" mc:Ignorable="w14 wp14">
+<w:hdr xmlns:wpc="http://schemas.microsoft.com/office/word/2010/wordprocessingCanvas" xmlns:cx="http://schemas.microsoft.com/office/drawing/2014/chartex" xmlns:cx1="http://schemas.microsoft.com/office/drawing/2015/9/8/chartex" xmlns:cx2="http://schemas.microsoft.com/office/drawing/2015/10/21/chartex" xmlns:cx3="http://schemas.microsoft.com/office/drawing/2016/5/9/chartex" xmlns:cx4="http://schemas.microsoft.com/office/drawing/2016/5/10/chartex" xmlns:cx5="http://schemas.microsoft.com/office/drawing/2016/5/11/chartex" xmlns:cx6="http://schemas.microsoft.com/office/drawing/2016/5/12/chartex" xmlns:cx7="http://schemas.microsoft.com/office/drawing/2016/5/13/chartex" xmlns:cx8="http://schemas.microsoft.com/office/drawing/2016/5/14/chartex" xmlns:mc="http://schemas.openxmlformats.org/markup-compatibility/2006" xmlns:aink="http://schemas.microsoft.com/office/drawing/2016/ink" xmlns:am3d="http://schemas.microsoft.com/office/drawing/2017/model3d" xmlns:o="urn:schemas-microsoft-com:office:office" xmlns:r="http://schemas.openxmlformats.org/officeDocument/2006/relationships" xmlns:m="http://schemas.openxmlformats.org/officeDocument/2006/math" xmlns:v="urn:schemas-microsoft-com:vml" xmlns:wp14="http://schemas.microsoft.com/office/word/2010/wordprocessingDrawing" xmlns:wp="http://schemas.openxmlformats.org/drawingml/2006/wordprocessingDrawing" xmlns:w10="urn:schemas-microsoft-com:office:word" xmlns:w="http://schemas.openxmlformats.org/wordprocessingml/2006/main" xmlns:w14="http://schemas.microsoft.com/office/word/2010/wordml" xmlns:w15="http://schemas.microsoft.com/office/word/2012/wordml" xmlns:w16cex="http://schemas.microsoft.com/office/word/2018/wordml/cex" xmlns:w16cid="http://schemas.microsoft.com/office/word/2016/wordml/cid" xmlns:w16="http://schemas.microsoft.com/office/word/2018/wordml" xmlns:w16sdtdh="http://schemas.microsoft.com/office/word/2020/wordml/sdtdatahash" xmlns:w16se="http://schemas.microsoft.com/office/word/2015/wordml/symex" xmlns:wpg="http://schemas.microsoft.com/office/word/2010/wordprocessingGroup" xmlns:wpi="http://schemas.microsoft.com/office/word/2010/wordprocessingInk" xmlns:wne="http://schemas.microsoft.com/office/word/2006/wordml" xmlns:wps="http://schemas.microsoft.com/office/word/2010/wordprocessingShape" mc:Ignorable="w14 w15 w16se w16cid w16 w16cex w16sdtdh wp14">
   <w:p>
     <w:pPr>
       <w:pStyle w:val="af5"/>
@@ -1722,7 +1178,7 @@
 </file>
 
 <file path=word/header2.xml><?xml version="1.0" encoding="utf-8"?>
-<w:hdr xmlns:wpc="http://schemas.microsoft.com/office/word/2010/wordprocessingCanvas" xmlns:mc="http://schemas.openxmlformats.org/markup-compatibility/2006" xmlns:o="urn:schemas-microsoft-com:office:office" xmlns:r="http://schemas.openxmlformats.org/officeDocument/2006/relationships" xmlns:m="http://schemas.openxmlformats.org/officeDocument/2006/math" xmlns:v="urn:schemas-microsoft-com:vml" xmlns:wp14="http://schemas.microsoft.com/office/word/2010/wordprocessingDrawing" xmlns:wp="http://schemas.openxmlformats.org/drawingml/2006/wordprocessingDrawing" xmlns:w10="urn:schemas-microsoft-com:office:word" xmlns:w="http://schemas.openxmlformats.org/wordprocessingml/2006/main" xmlns:w14="http://schemas.microsoft.com/office/word/2010/wordml" xmlns:wpg="http://schemas.microsoft.com/office/word/2010/wordprocessingGroup" xmlns:wpi="http://schemas.microsoft.com/office/word/2010/wordprocessingInk" xmlns:wne="http://schemas.microsoft.com/office/word/2006/wordml" xmlns:wps="http://schemas.microsoft.com/office/word/2010/wordprocessingShape" mc:Ignorable="w14 wp14">
+<w:hdr xmlns:wpc="http://schemas.microsoft.com/office/word/2010/wordprocessingCanvas" xmlns:cx="http://schemas.microsoft.com/office/drawing/2014/chartex" xmlns:cx1="http://schemas.microsoft.com/office/drawing/2015/9/8/chartex" xmlns:cx2="http://schemas.microsoft.com/office/drawing/2015/10/21/chartex" xmlns:cx3="http://schemas.microsoft.com/office/drawing/2016/5/9/chartex" xmlns:cx4="http://schemas.microsoft.com/office/drawing/2016/5/10/chartex" xmlns:cx5="http://schemas.microsoft.com/office/drawing/2016/5/11/chartex" xmlns:cx6="http://schemas.microsoft.com/office/drawing/2016/5/12/chartex" xmlns:cx7="http://schemas.microsoft.com/office/drawing/2016/5/13/chartex" xmlns:cx8="http://schemas.microsoft.com/office/drawing/2016/5/14/chartex" xmlns:mc="http://schemas.openxmlformats.org/markup-compatibility/2006" xmlns:aink="http://schemas.microsoft.com/office/drawing/2016/ink" xmlns:am3d="http://schemas.microsoft.com/office/drawing/2017/model3d" xmlns:o="urn:schemas-microsoft-com:office:office" xmlns:r="http://schemas.openxmlformats.org/officeDocument/2006/relationships" xmlns:m="http://schemas.openxmlformats.org/officeDocument/2006/math" xmlns:v="urn:schemas-microsoft-com:vml" xmlns:wp14="http://schemas.microsoft.com/office/word/2010/wordprocessingDrawing" xmlns:wp="http://schemas.openxmlformats.org/drawingml/2006/wordprocessingDrawing" xmlns:w10="urn:schemas-microsoft-com:office:word" xmlns:w="http://schemas.openxmlformats.org/wordprocessingml/2006/main" xmlns:w14="http://schemas.microsoft.com/office/word/2010/wordml" xmlns:w15="http://schemas.microsoft.com/office/word/2012/wordml" xmlns:w16cex="http://schemas.microsoft.com/office/word/2018/wordml/cex" xmlns:w16cid="http://schemas.microsoft.com/office/word/2016/wordml/cid" xmlns:w16="http://schemas.microsoft.com/office/word/2018/wordml" xmlns:w16sdtdh="http://schemas.microsoft.com/office/word/2020/wordml/sdtdatahash" xmlns:w16se="http://schemas.microsoft.com/office/word/2015/wordml/symex" xmlns:wpg="http://schemas.microsoft.com/office/word/2010/wordprocessingGroup" xmlns:wpi="http://schemas.microsoft.com/office/word/2010/wordprocessingInk" xmlns:wne="http://schemas.microsoft.com/office/word/2006/wordml" xmlns:wps="http://schemas.microsoft.com/office/word/2010/wordprocessingShape" mc:Ignorable="w14 w15 w16se w16cid w16 w16cex w16sdtdh wp14">
   <w:p>
     <w:pPr>
       <w:pStyle w:val="af5"/>
@@ -1732,7 +1188,7 @@
 </file>
 
 <file path=word/header3.xml><?xml version="1.0" encoding="utf-8"?>
-<w:hdr xmlns:wpc="http://schemas.microsoft.com/office/word/2010/wordprocessingCanvas" xmlns:mc="http://schemas.openxmlformats.org/markup-compatibility/2006" xmlns:o="urn:schemas-microsoft-com:office:office" xmlns:r="http://schemas.openxmlformats.org/officeDocument/2006/relationships" xmlns:m="http://schemas.openxmlformats.org/officeDocument/2006/math" xmlns:v="urn:schemas-microsoft-com:vml" xmlns:wp14="http://schemas.microsoft.com/office/word/2010/wordprocessingDrawing" xmlns:wp="http://schemas.openxmlformats.org/drawingml/2006/wordprocessingDrawing" xmlns:w10="urn:schemas-microsoft-com:office:word" xmlns:w="http://schemas.openxmlformats.org/wordprocessingml/2006/main" xmlns:w14="http://schemas.microsoft.com/office/word/2010/wordml" xmlns:wpg="http://schemas.microsoft.com/office/word/2010/wordprocessingGroup" xmlns:wpi="http://schemas.microsoft.com/office/word/2010/wordprocessingInk" xmlns:wne="http://schemas.microsoft.com/office/word/2006/wordml" xmlns:wps="http://schemas.microsoft.com/office/word/2010/wordprocessingShape" mc:Ignorable="w14 wp14">
+<w:hdr xmlns:wpc="http://schemas.microsoft.com/office/word/2010/wordprocessingCanvas" xmlns:cx="http://schemas.microsoft.com/office/drawing/2014/chartex" xmlns:cx1="http://schemas.microsoft.com/office/drawing/2015/9/8/chartex" xmlns:cx2="http://schemas.microsoft.com/office/drawing/2015/10/21/chartex" xmlns:cx3="http://schemas.microsoft.com/office/drawing/2016/5/9/chartex" xmlns:cx4="http://schemas.microsoft.com/office/drawing/2016/5/10/chartex" xmlns:cx5="http://schemas.microsoft.com/office/drawing/2016/5/11/chartex" xmlns:cx6="http://schemas.microsoft.com/office/drawing/2016/5/12/chartex" xmlns:cx7="http://schemas.microsoft.com/office/drawing/2016/5/13/chartex" xmlns:cx8="http://schemas.microsoft.com/office/drawing/2016/5/14/chartex" xmlns:mc="http://schemas.openxmlformats.org/markup-compatibility/2006" xmlns:aink="http://schemas.microsoft.com/office/drawing/2016/ink" xmlns:am3d="http://schemas.microsoft.com/office/drawing/2017/model3d" xmlns:o="urn:schemas-microsoft-com:office:office" xmlns:r="http://schemas.openxmlformats.org/officeDocument/2006/relationships" xmlns:m="http://schemas.openxmlformats.org/officeDocument/2006/math" xmlns:v="urn:schemas-microsoft-com:vml" xmlns:wp14="http://schemas.microsoft.com/office/word/2010/wordprocessingDrawing" xmlns:wp="http://schemas.openxmlformats.org/drawingml/2006/wordprocessingDrawing" xmlns:w10="urn:schemas-microsoft-com:office:word" xmlns:w="http://schemas.openxmlformats.org/wordprocessingml/2006/main" xmlns:w14="http://schemas.microsoft.com/office/word/2010/wordml" xmlns:w15="http://schemas.microsoft.com/office/word/2012/wordml" xmlns:w16cex="http://schemas.microsoft.com/office/word/2018/wordml/cex" xmlns:w16cid="http://schemas.microsoft.com/office/word/2016/wordml/cid" xmlns:w16="http://schemas.microsoft.com/office/word/2018/wordml" xmlns:w16sdtdh="http://schemas.microsoft.com/office/word/2020/wordml/sdtdatahash" xmlns:w16se="http://schemas.microsoft.com/office/word/2015/wordml/symex" xmlns:wpg="http://schemas.microsoft.com/office/word/2010/wordprocessingGroup" xmlns:wpi="http://schemas.microsoft.com/office/word/2010/wordprocessingInk" xmlns:wne="http://schemas.microsoft.com/office/word/2006/wordml" xmlns:wps="http://schemas.microsoft.com/office/word/2010/wordprocessingShape" mc:Ignorable="w14 w15 w16se w16cid w16 w16cex w16sdtdh wp14">
   <w:p>
     <w:pPr>
       <w:pStyle w:val="af5"/>
@@ -1742,8 +1198,8 @@
 </file>
 
 <file path=word/numbering.xml><?xml version="1.0" encoding="utf-8"?>
-<w:numbering xmlns:wpc="http://schemas.microsoft.com/office/word/2010/wordprocessingCanvas" xmlns:mc="http://schemas.openxmlformats.org/markup-compatibility/2006" xmlns:o="urn:schemas-microsoft-com:office:office" xmlns:r="http://schemas.openxmlformats.org/officeDocument/2006/relationships" xmlns:m="http://schemas.openxmlformats.org/officeDocument/2006/math" xmlns:v="urn:schemas-microsoft-com:vml" xmlns:wp14="http://schemas.microsoft.com/office/word/2010/wordprocessingDrawing" xmlns:wp="http://schemas.openxmlformats.org/drawingml/2006/wordprocessingDrawing" xmlns:w10="urn:schemas-microsoft-com:office:word" xmlns:w="http://schemas.openxmlformats.org/wordprocessingml/2006/main" xmlns:w14="http://schemas.microsoft.com/office/word/2010/wordml" xmlns:wpg="http://schemas.microsoft.com/office/word/2010/wordprocessingGroup" xmlns:wpi="http://schemas.microsoft.com/office/word/2010/wordprocessingInk" xmlns:wne="http://schemas.microsoft.com/office/word/2006/wordml" xmlns:wps="http://schemas.microsoft.com/office/word/2010/wordprocessingShape" mc:Ignorable="w14 wp14">
-  <w:abstractNum w:abstractNumId="0">
+<w:numbering xmlns:wpc="http://schemas.microsoft.com/office/word/2010/wordprocessingCanvas" xmlns:cx="http://schemas.microsoft.com/office/drawing/2014/chartex" xmlns:cx1="http://schemas.microsoft.com/office/drawing/2015/9/8/chartex" xmlns:cx2="http://schemas.microsoft.com/office/drawing/2015/10/21/chartex" xmlns:cx3="http://schemas.microsoft.com/office/drawing/2016/5/9/chartex" xmlns:cx4="http://schemas.microsoft.com/office/drawing/2016/5/10/chartex" xmlns:cx5="http://schemas.microsoft.com/office/drawing/2016/5/11/chartex" xmlns:cx6="http://schemas.microsoft.com/office/drawing/2016/5/12/chartex" xmlns:cx7="http://schemas.microsoft.com/office/drawing/2016/5/13/chartex" xmlns:cx8="http://schemas.microsoft.com/office/drawing/2016/5/14/chartex" xmlns:mc="http://schemas.openxmlformats.org/markup-compatibility/2006" xmlns:aink="http://schemas.microsoft.com/office/drawing/2016/ink" xmlns:am3d="http://schemas.microsoft.com/office/drawing/2017/model3d" xmlns:o="urn:schemas-microsoft-com:office:office" xmlns:r="http://schemas.openxmlformats.org/officeDocument/2006/relationships" xmlns:m="http://schemas.openxmlformats.org/officeDocument/2006/math" xmlns:v="urn:schemas-microsoft-com:vml" xmlns:wp14="http://schemas.microsoft.com/office/word/2010/wordprocessingDrawing" xmlns:wp="http://schemas.openxmlformats.org/drawingml/2006/wordprocessingDrawing" xmlns:w10="urn:schemas-microsoft-com:office:word" xmlns:w="http://schemas.openxmlformats.org/wordprocessingml/2006/main" xmlns:w14="http://schemas.microsoft.com/office/word/2010/wordml" xmlns:w15="http://schemas.microsoft.com/office/word/2012/wordml" xmlns:w16cex="http://schemas.microsoft.com/office/word/2018/wordml/cex" xmlns:w16cid="http://schemas.microsoft.com/office/word/2016/wordml/cid" xmlns:w16="http://schemas.microsoft.com/office/word/2018/wordml" xmlns:w16sdtdh="http://schemas.microsoft.com/office/word/2020/wordml/sdtdatahash" xmlns:w16se="http://schemas.microsoft.com/office/word/2015/wordml/symex" xmlns:wpg="http://schemas.microsoft.com/office/word/2010/wordprocessingGroup" xmlns:wpi="http://schemas.microsoft.com/office/word/2010/wordprocessingInk" xmlns:wne="http://schemas.microsoft.com/office/word/2006/wordml" xmlns:wps="http://schemas.microsoft.com/office/word/2010/wordprocessingShape" mc:Ignorable="w14 w15 w16se w16cid w16 w16cex w16sdtdh wp14">
+  <w:abstractNum w:abstractNumId="0" w15:restartNumberingAfterBreak="0">
     <w:nsid w:val="0291150C"/>
     <w:multiLevelType w:val="hybridMultilevel"/>
     <w:tmpl w:val="444EF294"/>
@@ -1856,7 +1312,7 @@
       </w:rPr>
     </w:lvl>
   </w:abstractNum>
-  <w:abstractNum w:abstractNumId="1">
+  <w:abstractNum w:abstractNumId="1" w15:restartNumberingAfterBreak="0">
     <w:nsid w:val="1DEC0ED1"/>
     <w:multiLevelType w:val="hybridMultilevel"/>
     <w:tmpl w:val="3160B00E"/>
@@ -1969,7 +1425,7 @@
       </w:rPr>
     </w:lvl>
   </w:abstractNum>
-  <w:abstractNum w:abstractNumId="2">
+  <w:abstractNum w:abstractNumId="2" w15:restartNumberingAfterBreak="0">
     <w:nsid w:val="28D812EE"/>
     <w:multiLevelType w:val="hybridMultilevel"/>
     <w:tmpl w:val="F892A84E"/>
@@ -2082,7 +1538,7 @@
       </w:rPr>
     </w:lvl>
   </w:abstractNum>
-  <w:abstractNum w:abstractNumId="3">
+  <w:abstractNum w:abstractNumId="3" w15:restartNumberingAfterBreak="0">
     <w:nsid w:val="3B643401"/>
     <w:multiLevelType w:val="hybridMultilevel"/>
     <w:tmpl w:val="4282CBD4"/>
@@ -2171,7 +1627,7 @@
       </w:pPr>
     </w:lvl>
   </w:abstractNum>
-  <w:abstractNum w:abstractNumId="4">
+  <w:abstractNum w:abstractNumId="4" w15:restartNumberingAfterBreak="0">
     <w:nsid w:val="3B9F76BA"/>
     <w:multiLevelType w:val="hybridMultilevel"/>
     <w:tmpl w:val="A514970E"/>
@@ -2284,7 +1740,7 @@
       </w:rPr>
     </w:lvl>
   </w:abstractNum>
-  <w:abstractNum w:abstractNumId="5">
+  <w:abstractNum w:abstractNumId="5" w15:restartNumberingAfterBreak="0">
     <w:nsid w:val="46B427E3"/>
     <w:multiLevelType w:val="hybridMultilevel"/>
     <w:tmpl w:val="D5E43F90"/>
@@ -2397,7 +1853,7 @@
       </w:rPr>
     </w:lvl>
   </w:abstractNum>
-  <w:abstractNum w:abstractNumId="6">
+  <w:abstractNum w:abstractNumId="6" w15:restartNumberingAfterBreak="0">
     <w:nsid w:val="4EDE5B36"/>
     <w:multiLevelType w:val="hybridMultilevel"/>
     <w:tmpl w:val="5B3C7DD0"/>
@@ -2510,7 +1966,7 @@
       </w:rPr>
     </w:lvl>
   </w:abstractNum>
-  <w:abstractNum w:abstractNumId="7">
+  <w:abstractNum w:abstractNumId="7" w15:restartNumberingAfterBreak="0">
     <w:nsid w:val="7A9210BE"/>
     <w:multiLevelType w:val="hybridMultilevel"/>
     <w:tmpl w:val="F8C8926C"/>
@@ -2651,7 +2107,7 @@
 </file>
 
 <file path=word/styles.xml><?xml version="1.0" encoding="utf-8"?>
-<w:styles xmlns:mc="http://schemas.openxmlformats.org/markup-compatibility/2006" xmlns:r="http://schemas.openxmlformats.org/officeDocument/2006/relationships" xmlns:w="http://schemas.openxmlformats.org/wordprocessingml/2006/main" xmlns:w14="http://schemas.microsoft.com/office/word/2010/wordml" mc:Ignorable="w14">
+<w:styles xmlns:mc="http://schemas.openxmlformats.org/markup-compatibility/2006" xmlns:r="http://schemas.openxmlformats.org/officeDocument/2006/relationships" xmlns:w="http://schemas.openxmlformats.org/wordprocessingml/2006/main" xmlns:w14="http://schemas.microsoft.com/office/word/2010/wordml" xmlns:w15="http://schemas.microsoft.com/office/word/2012/wordml" xmlns:w16cex="http://schemas.microsoft.com/office/word/2018/wordml/cex" xmlns:w16cid="http://schemas.microsoft.com/office/word/2016/wordml/cid" xmlns:w16="http://schemas.microsoft.com/office/word/2018/wordml" xmlns:w16sdtdh="http://schemas.microsoft.com/office/word/2020/wordml/sdtdatahash" xmlns:w16se="http://schemas.microsoft.com/office/word/2015/wordml/symex" mc:Ignorable="w14 w15 w16se w16cid w16 w16cex w16sdtdh">
   <w:docDefaults>
     <w:rPrDefault>
       <w:rPr>
@@ -2665,144 +2121,383 @@
       </w:pPr>
     </w:pPrDefault>
   </w:docDefaults>
-  <w:latentStyles w:defLockedState="0" w:defUIPriority="99" w:defSemiHidden="1" w:defUnhideWhenUsed="1" w:defQFormat="0" w:count="267">
-    <w:lsdException w:name="Normal" w:semiHidden="0" w:uiPriority="0" w:unhideWhenUsed="0" w:qFormat="1"/>
-    <w:lsdException w:name="heading 1" w:semiHidden="0" w:uiPriority="9" w:unhideWhenUsed="0" w:qFormat="1"/>
-    <w:lsdException w:name="heading 2" w:uiPriority="9" w:qFormat="1"/>
-    <w:lsdException w:name="heading 3" w:uiPriority="9" w:qFormat="1"/>
-    <w:lsdException w:name="heading 4" w:uiPriority="9" w:qFormat="1"/>
-    <w:lsdException w:name="heading 5" w:uiPriority="9" w:qFormat="1"/>
-    <w:lsdException w:name="heading 6" w:uiPriority="9" w:qFormat="1"/>
-    <w:lsdException w:name="heading 7" w:uiPriority="9" w:qFormat="1"/>
-    <w:lsdException w:name="heading 8" w:uiPriority="9" w:qFormat="1"/>
-    <w:lsdException w:name="heading 9" w:uiPriority="9" w:qFormat="1"/>
-    <w:lsdException w:name="toc 1" w:uiPriority="39"/>
-    <w:lsdException w:name="toc 2" w:uiPriority="39"/>
-    <w:lsdException w:name="toc 3" w:uiPriority="39"/>
-    <w:lsdException w:name="toc 4" w:uiPriority="39"/>
-    <w:lsdException w:name="toc 5" w:uiPriority="39"/>
-    <w:lsdException w:name="toc 6" w:uiPriority="39"/>
-    <w:lsdException w:name="toc 7" w:uiPriority="39"/>
-    <w:lsdException w:name="toc 8" w:uiPriority="39"/>
-    <w:lsdException w:name="toc 9" w:uiPriority="39"/>
-    <w:lsdException w:name="caption" w:uiPriority="35" w:qFormat="1"/>
-    <w:lsdException w:name="Title" w:semiHidden="0" w:uiPriority="10" w:unhideWhenUsed="0" w:qFormat="1"/>
-    <w:lsdException w:name="Default Paragraph Font" w:uiPriority="1"/>
-    <w:lsdException w:name="Subtitle" w:semiHidden="0" w:uiPriority="11" w:unhideWhenUsed="0" w:qFormat="1"/>
-    <w:lsdException w:name="Strong" w:semiHidden="0" w:uiPriority="22" w:unhideWhenUsed="0" w:qFormat="1"/>
-    <w:lsdException w:name="Emphasis" w:semiHidden="0" w:uiPriority="20" w:unhideWhenUsed="0" w:qFormat="1"/>
-    <w:lsdException w:name="Table Grid" w:semiHidden="0" w:uiPriority="59" w:unhideWhenUsed="0"/>
-    <w:lsdException w:name="Placeholder Text" w:unhideWhenUsed="0"/>
-    <w:lsdException w:name="No Spacing" w:semiHidden="0" w:uiPriority="1" w:unhideWhenUsed="0" w:qFormat="1"/>
-    <w:lsdException w:name="Light Shading" w:semiHidden="0" w:uiPriority="60" w:unhideWhenUsed="0"/>
-    <w:lsdException w:name="Light List" w:semiHidden="0" w:uiPriority="61" w:unhideWhenUsed="0"/>
-    <w:lsdException w:name="Light Grid" w:semiHidden="0" w:uiPriority="62" w:unhideWhenUsed="0"/>
-    <w:lsdException w:name="Medium Shading 1" w:semiHidden="0" w:uiPriority="63" w:unhideWhenUsed="0"/>
-    <w:lsdException w:name="Medium Shading 2" w:semiHidden="0" w:uiPriority="64" w:unhideWhenUsed="0"/>
-    <w:lsdException w:name="Medium List 1" w:semiHidden="0" w:uiPriority="65" w:unhideWhenUsed="0"/>
-    <w:lsdException w:name="Medium List 2" w:semiHidden="0" w:uiPriority="66" w:unhideWhenUsed="0"/>
-    <w:lsdException w:name="Medium Grid 1" w:semiHidden="0" w:uiPriority="67" w:unhideWhenUsed="0"/>
-    <w:lsdException w:name="Medium Grid 2" w:semiHidden="0" w:uiPriority="68" w:unhideWhenUsed="0"/>
-    <w:lsdException w:name="Medium Grid 3" w:semiHidden="0" w:uiPriority="69" w:unhideWhenUsed="0"/>
-    <w:lsdException w:name="Dark List" w:semiHidden="0" w:uiPriority="70" w:unhideWhenUsed="0"/>
-    <w:lsdException w:name="Colorful Shading" w:semiHidden="0" w:uiPriority="71" w:unhideWhenUsed="0"/>
-    <w:lsdException w:name="Colorful List" w:semiHidden="0" w:uiPriority="72" w:unhideWhenUsed="0"/>
-    <w:lsdException w:name="Colorful Grid" w:semiHidden="0" w:uiPriority="73" w:unhideWhenUsed="0"/>
-    <w:lsdException w:name="Light Shading Accent 1" w:semiHidden="0" w:uiPriority="60" w:unhideWhenUsed="0"/>
-    <w:lsdException w:name="Light List Accent 1" w:semiHidden="0" w:uiPriority="61" w:unhideWhenUsed="0"/>
-    <w:lsdException w:name="Light Grid Accent 1" w:semiHidden="0" w:uiPriority="62" w:unhideWhenUsed="0"/>
-    <w:lsdException w:name="Medium Shading 1 Accent 1" w:semiHidden="0" w:uiPriority="63" w:unhideWhenUsed="0"/>
-    <w:lsdException w:name="Medium Shading 2 Accent 1" w:semiHidden="0" w:uiPriority="64" w:unhideWhenUsed="0"/>
-    <w:lsdException w:name="Medium List 1 Accent 1" w:semiHidden="0" w:uiPriority="65" w:unhideWhenUsed="0"/>
-    <w:lsdException w:name="Revision" w:unhideWhenUsed="0"/>
-    <w:lsdException w:name="List Paragraph" w:semiHidden="0" w:uiPriority="34" w:unhideWhenUsed="0" w:qFormat="1"/>
-    <w:lsdException w:name="Quote" w:semiHidden="0" w:uiPriority="29" w:unhideWhenUsed="0" w:qFormat="1"/>
-    <w:lsdException w:name="Intense Quote" w:semiHidden="0" w:uiPriority="30" w:unhideWhenUsed="0" w:qFormat="1"/>
-    <w:lsdException w:name="Medium List 2 Accent 1" w:semiHidden="0" w:uiPriority="66" w:unhideWhenUsed="0"/>
-    <w:lsdException w:name="Medium Grid 1 Accent 1" w:semiHidden="0" w:uiPriority="67" w:unhideWhenUsed="0"/>
-    <w:lsdException w:name="Medium Grid 2 Accent 1" w:semiHidden="0" w:uiPriority="68" w:unhideWhenUsed="0"/>
-    <w:lsdException w:name="Medium Grid 3 Accent 1" w:semiHidden="0" w:uiPriority="69" w:unhideWhenUsed="0"/>
-    <w:lsdException w:name="Dark List Accent 1" w:semiHidden="0" w:uiPriority="70" w:unhideWhenUsed="0"/>
-    <w:lsdException w:name="Colorful Shading Accent 1" w:semiHidden="0" w:uiPriority="71" w:unhideWhenUsed="0"/>
-    <w:lsdException w:name="Colorful List Accent 1" w:semiHidden="0" w:uiPriority="72" w:unhideWhenUsed="0"/>
-    <w:lsdException w:name="Colorful Grid Accent 1" w:semiHidden="0" w:uiPriority="73" w:unhideWhenUsed="0"/>
-    <w:lsdException w:name="Light Shading Accent 2" w:semiHidden="0" w:uiPriority="60" w:unhideWhenUsed="0"/>
-    <w:lsdException w:name="Light List Accent 2" w:semiHidden="0" w:uiPriority="61" w:unhideWhenUsed="0"/>
-    <w:lsdException w:name="Light Grid Accent 2" w:semiHidden="0" w:uiPriority="62" w:unhideWhenUsed="0"/>
-    <w:lsdException w:name="Medium Shading 1 Accent 2" w:semiHidden="0" w:uiPriority="63" w:unhideWhenUsed="0"/>
-    <w:lsdException w:name="Medium Shading 2 Accent 2" w:semiHidden="0" w:uiPriority="64" w:unhideWhenUsed="0"/>
-    <w:lsdException w:name="Medium List 1 Accent 2" w:semiHidden="0" w:uiPriority="65" w:unhideWhenUsed="0"/>
-    <w:lsdException w:name="Medium List 2 Accent 2" w:semiHidden="0" w:uiPriority="66" w:unhideWhenUsed="0"/>
-    <w:lsdException w:name="Medium Grid 1 Accent 2" w:semiHidden="0" w:uiPriority="67" w:unhideWhenUsed="0"/>
-    <w:lsdException w:name="Medium Grid 2 Accent 2" w:semiHidden="0" w:uiPriority="68" w:unhideWhenUsed="0"/>
-    <w:lsdException w:name="Medium Grid 3 Accent 2" w:semiHidden="0" w:uiPriority="69" w:unhideWhenUsed="0"/>
-    <w:lsdException w:name="Dark List Accent 2" w:semiHidden="0" w:uiPriority="70" w:unhideWhenUsed="0"/>
-    <w:lsdException w:name="Colorful Shading Accent 2" w:semiHidden="0" w:uiPriority="71" w:unhideWhenUsed="0"/>
-    <w:lsdException w:name="Colorful List Accent 2" w:semiHidden="0" w:uiPriority="72" w:unhideWhenUsed="0"/>
-    <w:lsdException w:name="Colorful Grid Accent 2" w:semiHidden="0" w:uiPriority="73" w:unhideWhenUsed="0"/>
-    <w:lsdException w:name="Light Shading Accent 3" w:semiHidden="0" w:uiPriority="60" w:unhideWhenUsed="0"/>
-    <w:lsdException w:name="Light List Accent 3" w:semiHidden="0" w:uiPriority="61" w:unhideWhenUsed="0"/>
-    <w:lsdException w:name="Light Grid Accent 3" w:semiHidden="0" w:uiPriority="62" w:unhideWhenUsed="0"/>
-    <w:lsdException w:name="Medium Shading 1 Accent 3" w:semiHidden="0" w:uiPriority="63" w:unhideWhenUsed="0"/>
-    <w:lsdException w:name="Medium Shading 2 Accent 3" w:semiHidden="0" w:uiPriority="64" w:unhideWhenUsed="0"/>
-    <w:lsdException w:name="Medium List 1 Accent 3" w:semiHidden="0" w:uiPriority="65" w:unhideWhenUsed="0"/>
-    <w:lsdException w:name="Medium List 2 Accent 3" w:semiHidden="0" w:uiPriority="66" w:unhideWhenUsed="0"/>
-    <w:lsdException w:name="Medium Grid 1 Accent 3" w:semiHidden="0" w:uiPriority="67" w:unhideWhenUsed="0"/>
-    <w:lsdException w:name="Medium Grid 2 Accent 3" w:semiHidden="0" w:uiPriority="68" w:unhideWhenUsed="0"/>
-    <w:lsdException w:name="Medium Grid 3 Accent 3" w:semiHidden="0" w:uiPriority="69" w:unhideWhenUsed="0"/>
-    <w:lsdException w:name="Dark List Accent 3" w:semiHidden="0" w:uiPriority="70" w:unhideWhenUsed="0"/>
-    <w:lsdException w:name="Colorful Shading Accent 3" w:semiHidden="0" w:uiPriority="71" w:unhideWhenUsed="0"/>
-    <w:lsdException w:name="Colorful List Accent 3" w:semiHidden="0" w:uiPriority="72" w:unhideWhenUsed="0"/>
-    <w:lsdException w:name="Colorful Grid Accent 3" w:semiHidden="0" w:uiPriority="73" w:unhideWhenUsed="0"/>
-    <w:lsdException w:name="Light Shading Accent 4" w:semiHidden="0" w:uiPriority="60" w:unhideWhenUsed="0"/>
-    <w:lsdException w:name="Light List Accent 4" w:semiHidden="0" w:uiPriority="61" w:unhideWhenUsed="0"/>
-    <w:lsdException w:name="Light Grid Accent 4" w:semiHidden="0" w:uiPriority="62" w:unhideWhenUsed="0"/>
-    <w:lsdException w:name="Medium Shading 1 Accent 4" w:semiHidden="0" w:uiPriority="63" w:unhideWhenUsed="0"/>
-    <w:lsdException w:name="Medium Shading 2 Accent 4" w:semiHidden="0" w:uiPriority="64" w:unhideWhenUsed="0"/>
-    <w:lsdException w:name="Medium List 1 Accent 4" w:semiHidden="0" w:uiPriority="65" w:unhideWhenUsed="0"/>
-    <w:lsdException w:name="Medium List 2 Accent 4" w:semiHidden="0" w:uiPriority="66" w:unhideWhenUsed="0"/>
-    <w:lsdException w:name="Medium Grid 1 Accent 4" w:semiHidden="0" w:uiPriority="67" w:unhideWhenUsed="0"/>
-    <w:lsdException w:name="Medium Grid 2 Accent 4" w:semiHidden="0" w:uiPriority="68" w:unhideWhenUsed="0"/>
-    <w:lsdException w:name="Medium Grid 3 Accent 4" w:semiHidden="0" w:uiPriority="69" w:unhideWhenUsed="0"/>
-    <w:lsdException w:name="Dark List Accent 4" w:semiHidden="0" w:uiPriority="70" w:unhideWhenUsed="0"/>
-    <w:lsdException w:name="Colorful Shading Accent 4" w:semiHidden="0" w:uiPriority="71" w:unhideWhenUsed="0"/>
-    <w:lsdException w:name="Colorful List Accent 4" w:semiHidden="0" w:uiPriority="72" w:unhideWhenUsed="0"/>
-    <w:lsdException w:name="Colorful Grid Accent 4" w:semiHidden="0" w:uiPriority="73" w:unhideWhenUsed="0"/>
-    <w:lsdException w:name="Light Shading Accent 5" w:semiHidden="0" w:uiPriority="60" w:unhideWhenUsed="0"/>
-    <w:lsdException w:name="Light List Accent 5" w:semiHidden="0" w:uiPriority="61" w:unhideWhenUsed="0"/>
-    <w:lsdException w:name="Light Grid Accent 5" w:semiHidden="0" w:uiPriority="62" w:unhideWhenUsed="0"/>
-    <w:lsdException w:name="Medium Shading 1 Accent 5" w:semiHidden="0" w:uiPriority="63" w:unhideWhenUsed="0"/>
-    <w:lsdException w:name="Medium Shading 2 Accent 5" w:semiHidden="0" w:uiPriority="64" w:unhideWhenUsed="0"/>
-    <w:lsdException w:name="Medium List 1 Accent 5" w:semiHidden="0" w:uiPriority="65" w:unhideWhenUsed="0"/>
-    <w:lsdException w:name="Medium List 2 Accent 5" w:semiHidden="0" w:uiPriority="66" w:unhideWhenUsed="0"/>
-    <w:lsdException w:name="Medium Grid 1 Accent 5" w:semiHidden="0" w:uiPriority="67" w:unhideWhenUsed="0"/>
-    <w:lsdException w:name="Medium Grid 2 Accent 5" w:semiHidden="0" w:uiPriority="68" w:unhideWhenUsed="0"/>
-    <w:lsdException w:name="Medium Grid 3 Accent 5" w:semiHidden="0" w:uiPriority="69" w:unhideWhenUsed="0"/>
-    <w:lsdException w:name="Dark List Accent 5" w:semiHidden="0" w:uiPriority="70" w:unhideWhenUsed="0"/>
-    <w:lsdException w:name="Colorful Shading Accent 5" w:semiHidden="0" w:uiPriority="71" w:unhideWhenUsed="0"/>
-    <w:lsdException w:name="Colorful List Accent 5" w:semiHidden="0" w:uiPriority="72" w:unhideWhenUsed="0"/>
-    <w:lsdException w:name="Colorful Grid Accent 5" w:semiHidden="0" w:uiPriority="73" w:unhideWhenUsed="0"/>
-    <w:lsdException w:name="Light Shading Accent 6" w:semiHidden="0" w:uiPriority="60" w:unhideWhenUsed="0"/>
-    <w:lsdException w:name="Light List Accent 6" w:semiHidden="0" w:uiPriority="61" w:unhideWhenUsed="0"/>
-    <w:lsdException w:name="Light Grid Accent 6" w:semiHidden="0" w:uiPriority="62" w:unhideWhenUsed="0"/>
-    <w:lsdException w:name="Medium Shading 1 Accent 6" w:semiHidden="0" w:uiPriority="63" w:unhideWhenUsed="0"/>
-    <w:lsdException w:name="Medium Shading 2 Accent 6" w:semiHidden="0" w:uiPriority="64" w:unhideWhenUsed="0"/>
-    <w:lsdException w:name="Medium List 1 Accent 6" w:semiHidden="0" w:uiPriority="65" w:unhideWhenUsed="0"/>
-    <w:lsdException w:name="Medium List 2 Accent 6" w:semiHidden="0" w:uiPriority="66" w:unhideWhenUsed="0"/>
-    <w:lsdException w:name="Medium Grid 1 Accent 6" w:semiHidden="0" w:uiPriority="67" w:unhideWhenUsed="0"/>
-    <w:lsdException w:name="Medium Grid 2 Accent 6" w:semiHidden="0" w:uiPriority="68" w:unhideWhenUsed="0"/>
-    <w:lsdException w:name="Medium Grid 3 Accent 6" w:semiHidden="0" w:uiPriority="69" w:unhideWhenUsed="0"/>
-    <w:lsdException w:name="Dark List Accent 6" w:semiHidden="0" w:uiPriority="70" w:unhideWhenUsed="0"/>
-    <w:lsdException w:name="Colorful Shading Accent 6" w:semiHidden="0" w:uiPriority="71" w:unhideWhenUsed="0"/>
-    <w:lsdException w:name="Colorful List Accent 6" w:semiHidden="0" w:uiPriority="72" w:unhideWhenUsed="0"/>
-    <w:lsdException w:name="Colorful Grid Accent 6" w:semiHidden="0" w:uiPriority="73" w:unhideWhenUsed="0"/>
-    <w:lsdException w:name="Subtle Emphasis" w:semiHidden="0" w:uiPriority="19" w:unhideWhenUsed="0" w:qFormat="1"/>
-    <w:lsdException w:name="Intense Emphasis" w:semiHidden="0" w:uiPriority="21" w:unhideWhenUsed="0" w:qFormat="1"/>
-    <w:lsdException w:name="Subtle Reference" w:semiHidden="0" w:uiPriority="31" w:unhideWhenUsed="0" w:qFormat="1"/>
-    <w:lsdException w:name="Intense Reference" w:semiHidden="0" w:uiPriority="32" w:unhideWhenUsed="0" w:qFormat="1"/>
-    <w:lsdException w:name="Book Title" w:semiHidden="0" w:uiPriority="33" w:unhideWhenUsed="0" w:qFormat="1"/>
-    <w:lsdException w:name="Bibliography" w:uiPriority="37"/>
-    <w:lsdException w:name="TOC Heading" w:uiPriority="39" w:qFormat="1"/>
+  <w:latentStyles w:defLockedState="0" w:defUIPriority="99" w:defSemiHidden="0" w:defUnhideWhenUsed="0" w:defQFormat="0" w:count="376">
+    <w:lsdException w:name="Normal" w:uiPriority="0" w:qFormat="1"/>
+    <w:lsdException w:name="heading 1" w:uiPriority="9" w:qFormat="1"/>
+    <w:lsdException w:name="heading 2" w:semiHidden="1" w:uiPriority="9" w:unhideWhenUsed="1" w:qFormat="1"/>
+    <w:lsdException w:name="heading 3" w:semiHidden="1" w:uiPriority="9" w:unhideWhenUsed="1" w:qFormat="1"/>
+    <w:lsdException w:name="heading 4" w:semiHidden="1" w:uiPriority="9" w:unhideWhenUsed="1" w:qFormat="1"/>
+    <w:lsdException w:name="heading 5" w:semiHidden="1" w:uiPriority="9" w:unhideWhenUsed="1" w:qFormat="1"/>
+    <w:lsdException w:name="heading 6" w:semiHidden="1" w:uiPriority="9" w:unhideWhenUsed="1" w:qFormat="1"/>
+    <w:lsdException w:name="heading 7" w:semiHidden="1" w:uiPriority="9" w:unhideWhenUsed="1" w:qFormat="1"/>
+    <w:lsdException w:name="heading 8" w:semiHidden="1" w:uiPriority="9" w:unhideWhenUsed="1" w:qFormat="1"/>
+    <w:lsdException w:name="heading 9" w:semiHidden="1" w:uiPriority="9" w:unhideWhenUsed="1" w:qFormat="1"/>
+    <w:lsdException w:name="index 1" w:semiHidden="1" w:unhideWhenUsed="1"/>
+    <w:lsdException w:name="index 2" w:semiHidden="1" w:unhideWhenUsed="1"/>
+    <w:lsdException w:name="index 3" w:semiHidden="1" w:unhideWhenUsed="1"/>
+    <w:lsdException w:name="index 4" w:semiHidden="1" w:unhideWhenUsed="1"/>
+    <w:lsdException w:name="index 5" w:semiHidden="1" w:unhideWhenUsed="1"/>
+    <w:lsdException w:name="index 6" w:semiHidden="1" w:unhideWhenUsed="1"/>
+    <w:lsdException w:name="index 7" w:semiHidden="1" w:unhideWhenUsed="1"/>
+    <w:lsdException w:name="index 8" w:semiHidden="1" w:unhideWhenUsed="1"/>
+    <w:lsdException w:name="index 9" w:semiHidden="1" w:unhideWhenUsed="1"/>
+    <w:lsdException w:name="toc 1" w:semiHidden="1" w:uiPriority="39" w:unhideWhenUsed="1"/>
+    <w:lsdException w:name="toc 2" w:semiHidden="1" w:uiPriority="39" w:unhideWhenUsed="1"/>
+    <w:lsdException w:name="toc 3" w:semiHidden="1" w:uiPriority="39" w:unhideWhenUsed="1"/>
+    <w:lsdException w:name="toc 4" w:semiHidden="1" w:uiPriority="39" w:unhideWhenUsed="1"/>
+    <w:lsdException w:name="toc 5" w:semiHidden="1" w:uiPriority="39" w:unhideWhenUsed="1"/>
+    <w:lsdException w:name="toc 6" w:semiHidden="1" w:uiPriority="39" w:unhideWhenUsed="1"/>
+    <w:lsdException w:name="toc 7" w:semiHidden="1" w:uiPriority="39" w:unhideWhenUsed="1"/>
+    <w:lsdException w:name="toc 8" w:semiHidden="1" w:uiPriority="39" w:unhideWhenUsed="1"/>
+    <w:lsdException w:name="toc 9" w:semiHidden="1" w:uiPriority="39" w:unhideWhenUsed="1"/>
+    <w:lsdException w:name="Normal Indent" w:semiHidden="1" w:unhideWhenUsed="1"/>
+    <w:lsdException w:name="footnote text" w:semiHidden="1" w:unhideWhenUsed="1"/>
+    <w:lsdException w:name="annotation text" w:semiHidden="1" w:unhideWhenUsed="1"/>
+    <w:lsdException w:name="header" w:semiHidden="1" w:unhideWhenUsed="1"/>
+    <w:lsdException w:name="footer" w:semiHidden="1" w:unhideWhenUsed="1"/>
+    <w:lsdException w:name="index heading" w:semiHidden="1" w:unhideWhenUsed="1"/>
+    <w:lsdException w:name="caption" w:semiHidden="1" w:uiPriority="35" w:unhideWhenUsed="1" w:qFormat="1"/>
+    <w:lsdException w:name="table of figures" w:semiHidden="1" w:unhideWhenUsed="1"/>
+    <w:lsdException w:name="envelope address" w:semiHidden="1" w:unhideWhenUsed="1"/>
+    <w:lsdException w:name="envelope return" w:semiHidden="1" w:unhideWhenUsed="1"/>
+    <w:lsdException w:name="footnote reference" w:semiHidden="1" w:unhideWhenUsed="1"/>
+    <w:lsdException w:name="annotation reference" w:semiHidden="1" w:unhideWhenUsed="1"/>
+    <w:lsdException w:name="line number" w:semiHidden="1" w:unhideWhenUsed="1"/>
+    <w:lsdException w:name="page number" w:semiHidden="1" w:unhideWhenUsed="1"/>
+    <w:lsdException w:name="endnote reference" w:semiHidden="1" w:unhideWhenUsed="1"/>
+    <w:lsdException w:name="endnote text" w:semiHidden="1" w:unhideWhenUsed="1"/>
+    <w:lsdException w:name="table of authorities" w:semiHidden="1" w:unhideWhenUsed="1"/>
+    <w:lsdException w:name="macro" w:semiHidden="1" w:unhideWhenUsed="1"/>
+    <w:lsdException w:name="toa heading" w:semiHidden="1" w:unhideWhenUsed="1"/>
+    <w:lsdException w:name="List" w:semiHidden="1" w:unhideWhenUsed="1"/>
+    <w:lsdException w:name="List Bullet" w:semiHidden="1" w:unhideWhenUsed="1"/>
+    <w:lsdException w:name="List Number" w:semiHidden="1" w:unhideWhenUsed="1"/>
+    <w:lsdException w:name="List 2" w:semiHidden="1" w:unhideWhenUsed="1"/>
+    <w:lsdException w:name="List 3" w:semiHidden="1" w:unhideWhenUsed="1"/>
+    <w:lsdException w:name="List 4" w:semiHidden="1" w:unhideWhenUsed="1"/>
+    <w:lsdException w:name="List 5" w:semiHidden="1" w:unhideWhenUsed="1"/>
+    <w:lsdException w:name="List Bullet 2" w:semiHidden="1" w:unhideWhenUsed="1"/>
+    <w:lsdException w:name="List Bullet 3" w:semiHidden="1" w:unhideWhenUsed="1"/>
+    <w:lsdException w:name="List Bullet 4" w:semiHidden="1" w:unhideWhenUsed="1"/>
+    <w:lsdException w:name="List Bullet 5" w:semiHidden="1" w:unhideWhenUsed="1"/>
+    <w:lsdException w:name="List Number 2" w:semiHidden="1" w:unhideWhenUsed="1"/>
+    <w:lsdException w:name="List Number 3" w:semiHidden="1" w:unhideWhenUsed="1"/>
+    <w:lsdException w:name="List Number 4" w:semiHidden="1" w:unhideWhenUsed="1"/>
+    <w:lsdException w:name="List Number 5" w:semiHidden="1" w:unhideWhenUsed="1"/>
+    <w:lsdException w:name="Title" w:uiPriority="10" w:qFormat="1"/>
+    <w:lsdException w:name="Closing" w:semiHidden="1" w:unhideWhenUsed="1"/>
+    <w:lsdException w:name="Signature" w:semiHidden="1" w:unhideWhenUsed="1"/>
+    <w:lsdException w:name="Default Paragraph Font" w:semiHidden="1" w:uiPriority="1" w:unhideWhenUsed="1"/>
+    <w:lsdException w:name="Body Text" w:semiHidden="1" w:unhideWhenUsed="1"/>
+    <w:lsdException w:name="Body Text Indent" w:semiHidden="1" w:unhideWhenUsed="1"/>
+    <w:lsdException w:name="List Continue" w:semiHidden="1" w:unhideWhenUsed="1"/>
+    <w:lsdException w:name="List Continue 2" w:semiHidden="1" w:unhideWhenUsed="1"/>
+    <w:lsdException w:name="List Continue 3" w:semiHidden="1" w:unhideWhenUsed="1"/>
+    <w:lsdException w:name="List Continue 4" w:semiHidden="1" w:unhideWhenUsed="1"/>
+    <w:lsdException w:name="List Continue 5" w:semiHidden="1" w:unhideWhenUsed="1"/>
+    <w:lsdException w:name="Message Header" w:semiHidden="1" w:unhideWhenUsed="1"/>
+    <w:lsdException w:name="Subtitle" w:uiPriority="11" w:qFormat="1"/>
+    <w:lsdException w:name="Salutation" w:semiHidden="1" w:unhideWhenUsed="1"/>
+    <w:lsdException w:name="Date" w:semiHidden="1" w:unhideWhenUsed="1"/>
+    <w:lsdException w:name="Body Text First Indent" w:semiHidden="1" w:unhideWhenUsed="1"/>
+    <w:lsdException w:name="Body Text First Indent 2" w:semiHidden="1" w:unhideWhenUsed="1"/>
+    <w:lsdException w:name="Note Heading" w:semiHidden="1" w:unhideWhenUsed="1"/>
+    <w:lsdException w:name="Body Text 2" w:semiHidden="1" w:unhideWhenUsed="1"/>
+    <w:lsdException w:name="Body Text 3" w:semiHidden="1" w:unhideWhenUsed="1"/>
+    <w:lsdException w:name="Body Text Indent 2" w:semiHidden="1" w:unhideWhenUsed="1"/>
+    <w:lsdException w:name="Body Text Indent 3" w:semiHidden="1" w:unhideWhenUsed="1"/>
+    <w:lsdException w:name="Block Text" w:semiHidden="1" w:unhideWhenUsed="1"/>
+    <w:lsdException w:name="Hyperlink" w:semiHidden="1" w:unhideWhenUsed="1"/>
+    <w:lsdException w:name="FollowedHyperlink" w:semiHidden="1" w:unhideWhenUsed="1"/>
+    <w:lsdException w:name="Strong" w:uiPriority="22" w:qFormat="1"/>
+    <w:lsdException w:name="Emphasis" w:uiPriority="20" w:qFormat="1"/>
+    <w:lsdException w:name="Document Map" w:semiHidden="1" w:unhideWhenUsed="1"/>
+    <w:lsdException w:name="Plain Text" w:semiHidden="1" w:unhideWhenUsed="1"/>
+    <w:lsdException w:name="E-mail Signature" w:semiHidden="1" w:unhideWhenUsed="1"/>
+    <w:lsdException w:name="HTML Top of Form" w:semiHidden="1" w:unhideWhenUsed="1"/>
+    <w:lsdException w:name="HTML Bottom of Form" w:semiHidden="1" w:unhideWhenUsed="1"/>
+    <w:lsdException w:name="Normal (Web)" w:semiHidden="1" w:unhideWhenUsed="1"/>
+    <w:lsdException w:name="HTML Acronym" w:semiHidden="1" w:unhideWhenUsed="1"/>
+    <w:lsdException w:name="HTML Address" w:semiHidden="1" w:unhideWhenUsed="1"/>
+    <w:lsdException w:name="HTML Cite" w:semiHidden="1" w:unhideWhenUsed="1"/>
+    <w:lsdException w:name="HTML Code" w:semiHidden="1" w:unhideWhenUsed="1"/>
+    <w:lsdException w:name="HTML Definition" w:semiHidden="1" w:unhideWhenUsed="1"/>
+    <w:lsdException w:name="HTML Keyboard" w:semiHidden="1" w:unhideWhenUsed="1"/>
+    <w:lsdException w:name="HTML Preformatted" w:semiHidden="1" w:unhideWhenUsed="1"/>
+    <w:lsdException w:name="HTML Sample" w:semiHidden="1" w:unhideWhenUsed="1"/>
+    <w:lsdException w:name="HTML Typewriter" w:semiHidden="1" w:unhideWhenUsed="1"/>
+    <w:lsdException w:name="HTML Variable" w:semiHidden="1" w:unhideWhenUsed="1"/>
+    <w:lsdException w:name="Normal Table" w:semiHidden="1" w:unhideWhenUsed="1"/>
+    <w:lsdException w:name="annotation subject" w:semiHidden="1" w:unhideWhenUsed="1"/>
+    <w:lsdException w:name="No List" w:semiHidden="1" w:unhideWhenUsed="1"/>
+    <w:lsdException w:name="Outline List 1" w:semiHidden="1" w:unhideWhenUsed="1"/>
+    <w:lsdException w:name="Outline List 2" w:semiHidden="1" w:unhideWhenUsed="1"/>
+    <w:lsdException w:name="Outline List 3" w:semiHidden="1" w:unhideWhenUsed="1"/>
+    <w:lsdException w:name="Table Simple 1" w:semiHidden="1" w:unhideWhenUsed="1"/>
+    <w:lsdException w:name="Table Simple 2" w:semiHidden="1" w:unhideWhenUsed="1"/>
+    <w:lsdException w:name="Table Simple 3" w:semiHidden="1" w:unhideWhenUsed="1"/>
+    <w:lsdException w:name="Table Classic 1" w:semiHidden="1" w:unhideWhenUsed="1"/>
+    <w:lsdException w:name="Table Classic 2" w:semiHidden="1" w:unhideWhenUsed="1"/>
+    <w:lsdException w:name="Table Classic 3" w:semiHidden="1" w:unhideWhenUsed="1"/>
+    <w:lsdException w:name="Table Classic 4" w:semiHidden="1" w:unhideWhenUsed="1"/>
+    <w:lsdException w:name="Table Colorful 1" w:semiHidden="1" w:unhideWhenUsed="1"/>
+    <w:lsdException w:name="Table Colorful 2" w:semiHidden="1" w:unhideWhenUsed="1"/>
+    <w:lsdException w:name="Table Colorful 3" w:semiHidden="1" w:unhideWhenUsed="1"/>
+    <w:lsdException w:name="Table Columns 1" w:semiHidden="1" w:unhideWhenUsed="1"/>
+    <w:lsdException w:name="Table Columns 2" w:semiHidden="1" w:unhideWhenUsed="1"/>
+    <w:lsdException w:name="Table Columns 3" w:semiHidden="1" w:unhideWhenUsed="1"/>
+    <w:lsdException w:name="Table Columns 4" w:semiHidden="1" w:unhideWhenUsed="1"/>
+    <w:lsdException w:name="Table Columns 5" w:semiHidden="1" w:unhideWhenUsed="1"/>
+    <w:lsdException w:name="Table Grid 1" w:semiHidden="1" w:unhideWhenUsed="1"/>
+    <w:lsdException w:name="Table Grid 2" w:semiHidden="1" w:unhideWhenUsed="1"/>
+    <w:lsdException w:name="Table Grid 3" w:semiHidden="1" w:unhideWhenUsed="1"/>
+    <w:lsdException w:name="Table Grid 4" w:semiHidden="1" w:unhideWhenUsed="1"/>
+    <w:lsdException w:name="Table Grid 5" w:semiHidden="1" w:unhideWhenUsed="1"/>
+    <w:lsdException w:name="Table Grid 6" w:semiHidden="1" w:unhideWhenUsed="1"/>
+    <w:lsdException w:name="Table Grid 7" w:semiHidden="1" w:unhideWhenUsed="1"/>
+    <w:lsdException w:name="Table Grid 8" w:semiHidden="1" w:unhideWhenUsed="1"/>
+    <w:lsdException w:name="Table List 1" w:semiHidden="1" w:unhideWhenUsed="1"/>
+    <w:lsdException w:name="Table List 2" w:semiHidden="1" w:unhideWhenUsed="1"/>
+    <w:lsdException w:name="Table List 3" w:semiHidden="1" w:unhideWhenUsed="1"/>
+    <w:lsdException w:name="Table List 4" w:semiHidden="1" w:unhideWhenUsed="1"/>
+    <w:lsdException w:name="Table List 5" w:semiHidden="1" w:unhideWhenUsed="1"/>
+    <w:lsdException w:name="Table List 6" w:semiHidden="1" w:unhideWhenUsed="1"/>
+    <w:lsdException w:name="Table List 7" w:semiHidden="1" w:unhideWhenUsed="1"/>
+    <w:lsdException w:name="Table List 8" w:semiHidden="1" w:unhideWhenUsed="1"/>
+    <w:lsdException w:name="Table 3D effects 1" w:semiHidden="1" w:unhideWhenUsed="1"/>
+    <w:lsdException w:name="Table 3D effects 2" w:semiHidden="1" w:unhideWhenUsed="1"/>
+    <w:lsdException w:name="Table 3D effects 3" w:semiHidden="1" w:unhideWhenUsed="1"/>
+    <w:lsdException w:name="Table Contemporary" w:semiHidden="1" w:unhideWhenUsed="1"/>
+    <w:lsdException w:name="Table Elegant" w:semiHidden="1" w:unhideWhenUsed="1"/>
+    <w:lsdException w:name="Table Professional" w:semiHidden="1" w:unhideWhenUsed="1"/>
+    <w:lsdException w:name="Table Subtle 1" w:semiHidden="1" w:unhideWhenUsed="1"/>
+    <w:lsdException w:name="Table Subtle 2" w:semiHidden="1" w:unhideWhenUsed="1"/>
+    <w:lsdException w:name="Table Web 1" w:semiHidden="1" w:unhideWhenUsed="1"/>
+    <w:lsdException w:name="Table Web 2" w:semiHidden="1" w:unhideWhenUsed="1"/>
+    <w:lsdException w:name="Table Web 3" w:semiHidden="1" w:unhideWhenUsed="1"/>
+    <w:lsdException w:name="Balloon Text" w:semiHidden="1" w:unhideWhenUsed="1"/>
+    <w:lsdException w:name="Table Grid" w:semiHidden="1" w:uiPriority="59" w:unhideWhenUsed="1"/>
+    <w:lsdException w:name="Table Theme" w:semiHidden="1" w:unhideWhenUsed="1"/>
+    <w:lsdException w:name="Placeholder Text" w:semiHidden="1"/>
+    <w:lsdException w:name="No Spacing" w:uiPriority="1" w:qFormat="1"/>
+    <w:lsdException w:name="Light Shading" w:uiPriority="60"/>
+    <w:lsdException w:name="Light List" w:uiPriority="61"/>
+    <w:lsdException w:name="Light Grid" w:uiPriority="62"/>
+    <w:lsdException w:name="Medium Shading 1" w:uiPriority="63"/>
+    <w:lsdException w:name="Medium Shading 2" w:uiPriority="64"/>
+    <w:lsdException w:name="Medium List 1" w:uiPriority="65"/>
+    <w:lsdException w:name="Medium List 2" w:uiPriority="66"/>
+    <w:lsdException w:name="Medium Grid 1" w:uiPriority="67"/>
+    <w:lsdException w:name="Medium Grid 2" w:uiPriority="68"/>
+    <w:lsdException w:name="Medium Grid 3" w:uiPriority="69"/>
+    <w:lsdException w:name="Dark List" w:uiPriority="70"/>
+    <w:lsdException w:name="Colorful Shading" w:uiPriority="71"/>
+    <w:lsdException w:name="Colorful List" w:uiPriority="72"/>
+    <w:lsdException w:name="Colorful Grid" w:uiPriority="73"/>
+    <w:lsdException w:name="Light Shading Accent 1" w:uiPriority="60"/>
+    <w:lsdException w:name="Light List Accent 1" w:uiPriority="61"/>
+    <w:lsdException w:name="Light Grid Accent 1" w:uiPriority="62"/>
+    <w:lsdException w:name="Medium Shading 1 Accent 1" w:uiPriority="63"/>
+    <w:lsdException w:name="Medium Shading 2 Accent 1" w:uiPriority="64"/>
+    <w:lsdException w:name="Medium List 1 Accent 1" w:uiPriority="65"/>
+    <w:lsdException w:name="Revision" w:semiHidden="1"/>
+    <w:lsdException w:name="List Paragraph" w:uiPriority="34" w:qFormat="1"/>
+    <w:lsdException w:name="Quote" w:uiPriority="29" w:qFormat="1"/>
+    <w:lsdException w:name="Intense Quote" w:uiPriority="30" w:qFormat="1"/>
+    <w:lsdException w:name="Medium List 2 Accent 1" w:uiPriority="66"/>
+    <w:lsdException w:name="Medium Grid 1 Accent 1" w:uiPriority="67"/>
+    <w:lsdException w:name="Medium Grid 2 Accent 1" w:uiPriority="68"/>
+    <w:lsdException w:name="Medium Grid 3 Accent 1" w:uiPriority="69"/>
+    <w:lsdException w:name="Dark List Accent 1" w:uiPriority="70"/>
+    <w:lsdException w:name="Colorful Shading Accent 1" w:uiPriority="71"/>
+    <w:lsdException w:name="Colorful List Accent 1" w:uiPriority="72"/>
+    <w:lsdException w:name="Colorful Grid Accent 1" w:uiPriority="73"/>
+    <w:lsdException w:name="Light Shading Accent 2" w:uiPriority="60"/>
+    <w:lsdException w:name="Light List Accent 2" w:uiPriority="61"/>
+    <w:lsdException w:name="Light Grid Accent 2" w:uiPriority="62"/>
+    <w:lsdException w:name="Medium Shading 1 Accent 2" w:uiPriority="63"/>
+    <w:lsdException w:name="Medium Shading 2 Accent 2" w:uiPriority="64"/>
+    <w:lsdException w:name="Medium List 1 Accent 2" w:uiPriority="65"/>
+    <w:lsdException w:name="Medium List 2 Accent 2" w:uiPriority="66"/>
+    <w:lsdException w:name="Medium Grid 1 Accent 2" w:uiPriority="67"/>
+    <w:lsdException w:name="Medium Grid 2 Accent 2" w:uiPriority="68"/>
+    <w:lsdException w:name="Medium Grid 3 Accent 2" w:uiPriority="69"/>
+    <w:lsdException w:name="Dark List Accent 2" w:uiPriority="70"/>
+    <w:lsdException w:name="Colorful Shading Accent 2" w:uiPriority="71"/>
+    <w:lsdException w:name="Colorful List Accent 2" w:uiPriority="72"/>
+    <w:lsdException w:name="Colorful Grid Accent 2" w:uiPriority="73"/>
+    <w:lsdException w:name="Light Shading Accent 3" w:uiPriority="60"/>
+    <w:lsdException w:name="Light List Accent 3" w:uiPriority="61"/>
+    <w:lsdException w:name="Light Grid Accent 3" w:uiPriority="62"/>
+    <w:lsdException w:name="Medium Shading 1 Accent 3" w:uiPriority="63"/>
+    <w:lsdException w:name="Medium Shading 2 Accent 3" w:uiPriority="64"/>
+    <w:lsdException w:name="Medium List 1 Accent 3" w:uiPriority="65"/>
+    <w:lsdException w:name="Medium List 2 Accent 3" w:uiPriority="66"/>
+    <w:lsdException w:name="Medium Grid 1 Accent 3" w:uiPriority="67"/>
+    <w:lsdException w:name="Medium Grid 2 Accent 3" w:uiPriority="68"/>
+    <w:lsdException w:name="Medium Grid 3 Accent 3" w:uiPriority="69"/>
+    <w:lsdException w:name="Dark List Accent 3" w:uiPriority="70"/>
+    <w:lsdException w:name="Colorful Shading Accent 3" w:uiPriority="71"/>
+    <w:lsdException w:name="Colorful List Accent 3" w:uiPriority="72"/>
+    <w:lsdException w:name="Colorful Grid Accent 3" w:uiPriority="73"/>
+    <w:lsdException w:name="Light Shading Accent 4" w:uiPriority="60"/>
+    <w:lsdException w:name="Light List Accent 4" w:uiPriority="61"/>
+    <w:lsdException w:name="Light Grid Accent 4" w:uiPriority="62"/>
+    <w:lsdException w:name="Medium Shading 1 Accent 4" w:uiPriority="63"/>
+    <w:lsdException w:name="Medium Shading 2 Accent 4" w:uiPriority="64"/>
+    <w:lsdException w:name="Medium List 1 Accent 4" w:uiPriority="65"/>
+    <w:lsdException w:name="Medium List 2 Accent 4" w:uiPriority="66"/>
+    <w:lsdException w:name="Medium Grid 1 Accent 4" w:uiPriority="67"/>
+    <w:lsdException w:name="Medium Grid 2 Accent 4" w:uiPriority="68"/>
+    <w:lsdException w:name="Medium Grid 3 Accent 4" w:uiPriority="69"/>
+    <w:lsdException w:name="Dark List Accent 4" w:uiPriority="70"/>
+    <w:lsdException w:name="Colorful Shading Accent 4" w:uiPriority="71"/>
+    <w:lsdException w:name="Colorful List Accent 4" w:uiPriority="72"/>
+    <w:lsdException w:name="Colorful Grid Accent 4" w:uiPriority="73"/>
+    <w:lsdException w:name="Light Shading Accent 5" w:uiPriority="60"/>
+    <w:lsdException w:name="Light List Accent 5" w:uiPriority="61"/>
+    <w:lsdException w:name="Light Grid Accent 5" w:uiPriority="62"/>
+    <w:lsdException w:name="Medium Shading 1 Accent 5" w:uiPriority="63"/>
+    <w:lsdException w:name="Medium Shading 2 Accent 5" w:uiPriority="64"/>
+    <w:lsdException w:name="Medium List 1 Accent 5" w:uiPriority="65"/>
+    <w:lsdException w:name="Medium List 2 Accent 5" w:uiPriority="66"/>
+    <w:lsdException w:name="Medium Grid 1 Accent 5" w:uiPriority="67"/>
+    <w:lsdException w:name="Medium Grid 2 Accent 5" w:uiPriority="68"/>
+    <w:lsdException w:name="Medium Grid 3 Accent 5" w:uiPriority="69"/>
+    <w:lsdException w:name="Dark List Accent 5" w:uiPriority="70"/>
+    <w:lsdException w:name="Colorful Shading Accent 5" w:uiPriority="71"/>
+    <w:lsdException w:name="Colorful List Accent 5" w:uiPriority="72"/>
+    <w:lsdException w:name="Colorful Grid Accent 5" w:uiPriority="73"/>
+    <w:lsdException w:name="Light Shading Accent 6" w:uiPriority="60"/>
+    <w:lsdException w:name="Light List Accent 6" w:uiPriority="61"/>
+    <w:lsdException w:name="Light Grid Accent 6" w:uiPriority="62"/>
+    <w:lsdException w:name="Medium Shading 1 Accent 6" w:uiPriority="63"/>
+    <w:lsdException w:name="Medium Shading 2 Accent 6" w:uiPriority="64"/>
+    <w:lsdException w:name="Medium List 1 Accent 6" w:uiPriority="65"/>
+    <w:lsdException w:name="Medium List 2 Accent 6" w:uiPriority="66"/>
+    <w:lsdException w:name="Medium Grid 1 Accent 6" w:uiPriority="67"/>
+    <w:lsdException w:name="Medium Grid 2 Accent 6" w:uiPriority="68"/>
+    <w:lsdException w:name="Medium Grid 3 Accent 6" w:uiPriority="69"/>
+    <w:lsdException w:name="Dark List Accent 6" w:uiPriority="70"/>
+    <w:lsdException w:name="Colorful Shading Accent 6" w:uiPriority="71"/>
+    <w:lsdException w:name="Colorful List Accent 6" w:uiPriority="72"/>
+    <w:lsdException w:name="Colorful Grid Accent 6" w:uiPriority="73"/>
+    <w:lsdException w:name="Subtle Emphasis" w:uiPriority="19" w:qFormat="1"/>
+    <w:lsdException w:name="Intense Emphasis" w:uiPriority="21" w:qFormat="1"/>
+    <w:lsdException w:name="Subtle Reference" w:uiPriority="31" w:qFormat="1"/>
+    <w:lsdException w:name="Intense Reference" w:uiPriority="32" w:qFormat="1"/>
+    <w:lsdException w:name="Book Title" w:uiPriority="33" w:qFormat="1"/>
+    <w:lsdException w:name="Bibliography" w:semiHidden="1" w:uiPriority="37" w:unhideWhenUsed="1"/>
+    <w:lsdException w:name="TOC Heading" w:semiHidden="1" w:uiPriority="39" w:unhideWhenUsed="1" w:qFormat="1"/>
+    <w:lsdException w:name="Plain Table 1" w:uiPriority="41"/>
+    <w:lsdException w:name="Plain Table 2" w:uiPriority="42"/>
+    <w:lsdException w:name="Plain Table 3" w:uiPriority="43"/>
+    <w:lsdException w:name="Plain Table 4" w:uiPriority="44"/>
+    <w:lsdException w:name="Plain Table 5" w:uiPriority="45"/>
+    <w:lsdException w:name="Grid Table Light" w:uiPriority="40"/>
+    <w:lsdException w:name="Grid Table 1 Light" w:uiPriority="46"/>
+    <w:lsdException w:name="Grid Table 2" w:uiPriority="47"/>
+    <w:lsdException w:name="Grid Table 3" w:uiPriority="48"/>
+    <w:lsdException w:name="Grid Table 4" w:uiPriority="49"/>
+    <w:lsdException w:name="Grid Table 5 Dark" w:uiPriority="50"/>
+    <w:lsdException w:name="Grid Table 6 Colorful" w:uiPriority="51"/>
+    <w:lsdException w:name="Grid Table 7 Colorful" w:uiPriority="52"/>
+    <w:lsdException w:name="Grid Table 1 Light Accent 1" w:uiPriority="46"/>
+    <w:lsdException w:name="Grid Table 2 Accent 1" w:uiPriority="47"/>
+    <w:lsdException w:name="Grid Table 3 Accent 1" w:uiPriority="48"/>
+    <w:lsdException w:name="Grid Table 4 Accent 1" w:uiPriority="49"/>
+    <w:lsdException w:name="Grid Table 5 Dark Accent 1" w:uiPriority="50"/>
+    <w:lsdException w:name="Grid Table 6 Colorful Accent 1" w:uiPriority="51"/>
+    <w:lsdException w:name="Grid Table 7 Colorful Accent 1" w:uiPriority="52"/>
+    <w:lsdException w:name="Grid Table 1 Light Accent 2" w:uiPriority="46"/>
+    <w:lsdException w:name="Grid Table 2 Accent 2" w:uiPriority="47"/>
+    <w:lsdException w:name="Grid Table 3 Accent 2" w:uiPriority="48"/>
+    <w:lsdException w:name="Grid Table 4 Accent 2" w:uiPriority="49"/>
+    <w:lsdException w:name="Grid Table 5 Dark Accent 2" w:uiPriority="50"/>
+    <w:lsdException w:name="Grid Table 6 Colorful Accent 2" w:uiPriority="51"/>
+    <w:lsdException w:name="Grid Table 7 Colorful Accent 2" w:uiPriority="52"/>
+    <w:lsdException w:name="Grid Table 1 Light Accent 3" w:uiPriority="46"/>
+    <w:lsdException w:name="Grid Table 2 Accent 3" w:uiPriority="47"/>
+    <w:lsdException w:name="Grid Table 3 Accent 3" w:uiPriority="48"/>
+    <w:lsdException w:name="Grid Table 4 Accent 3" w:uiPriority="49"/>
+    <w:lsdException w:name="Grid Table 5 Dark Accent 3" w:uiPriority="50"/>
+    <w:lsdException w:name="Grid Table 6 Colorful Accent 3" w:uiPriority="51"/>
+    <w:lsdException w:name="Grid Table 7 Colorful Accent 3" w:uiPriority="52"/>
+    <w:lsdException w:name="Grid Table 1 Light Accent 4" w:uiPriority="46"/>
+    <w:lsdException w:name="Grid Table 2 Accent 4" w:uiPriority="47"/>
+    <w:lsdException w:name="Grid Table 3 Accent 4" w:uiPriority="48"/>
+    <w:lsdException w:name="Grid Table 4 Accent 4" w:uiPriority="49"/>
+    <w:lsdException w:name="Grid Table 5 Dark Accent 4" w:uiPriority="50"/>
+    <w:lsdException w:name="Grid Table 6 Colorful Accent 4" w:uiPriority="51"/>
+    <w:lsdException w:name="Grid Table 7 Colorful Accent 4" w:uiPriority="52"/>
+    <w:lsdException w:name="Grid Table 1 Light Accent 5" w:uiPriority="46"/>
+    <w:lsdException w:name="Grid Table 2 Accent 5" w:uiPriority="47"/>
+    <w:lsdException w:name="Grid Table 3 Accent 5" w:uiPriority="48"/>
+    <w:lsdException w:name="Grid Table 4 Accent 5" w:uiPriority="49"/>
+    <w:lsdException w:name="Grid Table 5 Dark Accent 5" w:uiPriority="50"/>
+    <w:lsdException w:name="Grid Table 6 Colorful Accent 5" w:uiPriority="51"/>
+    <w:lsdException w:name="Grid Table 7 Colorful Accent 5" w:uiPriority="52"/>
+    <w:lsdException w:name="Grid Table 1 Light Accent 6" w:uiPriority="46"/>
+    <w:lsdException w:name="Grid Table 2 Accent 6" w:uiPriority="47"/>
+    <w:lsdException w:name="Grid Table 3 Accent 6" w:uiPriority="48"/>
+    <w:lsdException w:name="Grid Table 4 Accent 6" w:uiPriority="49"/>
+    <w:lsdException w:name="Grid Table 5 Dark Accent 6" w:uiPriority="50"/>
+    <w:lsdException w:name="Grid Table 6 Colorful Accent 6" w:uiPriority="51"/>
+    <w:lsdException w:name="Grid Table 7 Colorful Accent 6" w:uiPriority="52"/>
+    <w:lsdException w:name="List Table 1 Light" w:uiPriority="46"/>
+    <w:lsdException w:name="List Table 2" w:uiPriority="47"/>
+    <w:lsdException w:name="List Table 3" w:uiPriority="48"/>
+    <w:lsdException w:name="List Table 4" w:uiPriority="49"/>
+    <w:lsdException w:name="List Table 5 Dark" w:uiPriority="50"/>
+    <w:lsdException w:name="List Table 6 Colorful" w:uiPriority="51"/>
+    <w:lsdException w:name="List Table 7 Colorful" w:uiPriority="52"/>
+    <w:lsdException w:name="List Table 1 Light Accent 1" w:uiPriority="46"/>
+    <w:lsdException w:name="List Table 2 Accent 1" w:uiPriority="47"/>
+    <w:lsdException w:name="List Table 3 Accent 1" w:uiPriority="48"/>
+    <w:lsdException w:name="List Table 4 Accent 1" w:uiPriority="49"/>
+    <w:lsdException w:name="List Table 5 Dark Accent 1" w:uiPriority="50"/>
+    <w:lsdException w:name="List Table 6 Colorful Accent 1" w:uiPriority="51"/>
+    <w:lsdException w:name="List Table 7 Colorful Accent 1" w:uiPriority="52"/>
+    <w:lsdException w:name="List Table 1 Light Accent 2" w:uiPriority="46"/>
+    <w:lsdException w:name="List Table 2 Accent 2" w:uiPriority="47"/>
+    <w:lsdException w:name="List Table 3 Accent 2" w:uiPriority="48"/>
+    <w:lsdException w:name="List Table 4 Accent 2" w:uiPriority="49"/>
+    <w:lsdException w:name="List Table 5 Dark Accent 2" w:uiPriority="50"/>
+    <w:lsdException w:name="List Table 6 Colorful Accent 2" w:uiPriority="51"/>
+    <w:lsdException w:name="List Table 7 Colorful Accent 2" w:uiPriority="52"/>
+    <w:lsdException w:name="List Table 1 Light Accent 3" w:uiPriority="46"/>
+    <w:lsdException w:name="List Table 2 Accent 3" w:uiPriority="47"/>
+    <w:lsdException w:name="List Table 3 Accent 3" w:uiPriority="48"/>
+    <w:lsdException w:name="List Table 4 Accent 3" w:uiPriority="49"/>
+    <w:lsdException w:name="List Table 5 Dark Accent 3" w:uiPriority="50"/>
+    <w:lsdException w:name="List Table 6 Colorful Accent 3" w:uiPriority="51"/>
+    <w:lsdException w:name="List Table 7 Colorful Accent 3" w:uiPriority="52"/>
+    <w:lsdException w:name="List Table 1 Light Accent 4" w:uiPriority="46"/>
+    <w:lsdException w:name="List Table 2 Accent 4" w:uiPriority="47"/>
+    <w:lsdException w:name="List Table 3 Accent 4" w:uiPriority="48"/>
+    <w:lsdException w:name="List Table 4 Accent 4" w:uiPriority="49"/>
+    <w:lsdException w:name="List Table 5 Dark Accent 4" w:uiPriority="50"/>
+    <w:lsdException w:name="List Table 6 Colorful Accent 4" w:uiPriority="51"/>
+    <w:lsdException w:name="List Table 7 Colorful Accent 4" w:uiPriority="52"/>
+    <w:lsdException w:name="List Table 1 Light Accent 5" w:uiPriority="46"/>
+    <w:lsdException w:name="List Table 2 Accent 5" w:uiPriority="47"/>
+    <w:lsdException w:name="List Table 3 Accent 5" w:uiPriority="48"/>
+    <w:lsdException w:name="List Table 4 Accent 5" w:uiPriority="49"/>
+    <w:lsdException w:name="List Table 5 Dark Accent 5" w:uiPriority="50"/>
+    <w:lsdException w:name="List Table 6 Colorful Accent 5" w:uiPriority="51"/>
+    <w:lsdException w:name="List Table 7 Colorful Accent 5" w:uiPriority="52"/>
+    <w:lsdException w:name="List Table 1 Light Accent 6" w:uiPriority="46"/>
+    <w:lsdException w:name="List Table 2 Accent 6" w:uiPriority="47"/>
+    <w:lsdException w:name="List Table 3 Accent 6" w:uiPriority="48"/>
+    <w:lsdException w:name="List Table 4 Accent 6" w:uiPriority="49"/>
+    <w:lsdException w:name="List Table 5 Dark Accent 6" w:uiPriority="50"/>
+    <w:lsdException w:name="List Table 6 Colorful Accent 6" w:uiPriority="51"/>
+    <w:lsdException w:name="List Table 7 Colorful Accent 6" w:uiPriority="52"/>
+    <w:lsdException w:name="Mention" w:semiHidden="1" w:unhideWhenUsed="1"/>
+    <w:lsdException w:name="Smart Hyperlink" w:semiHidden="1" w:unhideWhenUsed="1"/>
+    <w:lsdException w:name="Hashtag" w:semiHidden="1" w:unhideWhenUsed="1"/>
+    <w:lsdException w:name="Unresolved Mention" w:semiHidden="1" w:unhideWhenUsed="1"/>
+    <w:lsdException w:name="Smart Link" w:semiHidden="1" w:unhideWhenUsed="1"/>
   </w:latentStyles>
   <w:style w:type="paragraph" w:default="1" w:styleId="a">
     <w:name w:val="Normal"/>
@@ -3225,840 +2920,7 @@
     </w:rPr>
   </w:style>
   <w:style w:type="character" w:customStyle="1" w:styleId="a7">
-    <w:name w:val="Название Знак"/>
-    <w:basedOn w:val="a0"/>
-    <w:link w:val="a6"/>
-    <w:uiPriority w:val="10"/>
-    <w:rsid w:val="00D1600D"/>
-    <w:rPr>
-      <w:rFonts w:asciiTheme="majorHAnsi" w:eastAsiaTheme="majorEastAsia" w:hAnsiTheme="majorHAnsi" w:cstheme="majorBidi"/>
-      <w:caps/>
-      <w:color w:val="B01513" w:themeColor="accent1"/>
-      <w:spacing w:val="10"/>
-      <w:sz w:val="52"/>
-      <w:szCs w:val="52"/>
-    </w:rPr>
-  </w:style>
-  <w:style w:type="paragraph" w:styleId="a8">
-    <w:name w:val="Subtitle"/>
-    <w:basedOn w:val="a"/>
-    <w:next w:val="a"/>
-    <w:link w:val="a9"/>
-    <w:uiPriority w:val="11"/>
-    <w:qFormat/>
-    <w:rsid w:val="00D1600D"/>
-    <w:pPr>
-      <w:spacing w:before="0" w:after="500" w:line="240" w:lineRule="auto"/>
-    </w:pPr>
-    <w:rPr>
-      <w:caps/>
-      <w:color w:val="595959" w:themeColor="text1" w:themeTint="A6"/>
-      <w:spacing w:val="10"/>
-      <w:sz w:val="21"/>
-      <w:szCs w:val="21"/>
-    </w:rPr>
-  </w:style>
-  <w:style w:type="character" w:customStyle="1" w:styleId="a9">
-    <w:name w:val="Подзаголовок Знак"/>
-    <w:basedOn w:val="a0"/>
-    <w:link w:val="a8"/>
-    <w:uiPriority w:val="11"/>
-    <w:rsid w:val="00D1600D"/>
-    <w:rPr>
-      <w:caps/>
-      <w:color w:val="595959" w:themeColor="text1" w:themeTint="A6"/>
-      <w:spacing w:val="10"/>
-      <w:sz w:val="21"/>
-      <w:szCs w:val="21"/>
-    </w:rPr>
-  </w:style>
-  <w:style w:type="character" w:styleId="aa">
-    <w:name w:val="Strong"/>
-    <w:uiPriority w:val="22"/>
-    <w:qFormat/>
-    <w:rsid w:val="00D1600D"/>
-    <w:rPr>
-      <w:b/>
-      <w:bCs/>
-    </w:rPr>
-  </w:style>
-  <w:style w:type="character" w:styleId="ab">
-    <w:name w:val="Emphasis"/>
-    <w:uiPriority w:val="20"/>
-    <w:qFormat/>
-    <w:rsid w:val="00D1600D"/>
-    <w:rPr>
-      <w:caps/>
-      <w:color w:val="570A09" w:themeColor="accent1" w:themeShade="7F"/>
-      <w:spacing w:val="5"/>
-    </w:rPr>
-  </w:style>
-  <w:style w:type="paragraph" w:styleId="ac">
-    <w:name w:val="No Spacing"/>
-    <w:uiPriority w:val="1"/>
-    <w:qFormat/>
-    <w:rsid w:val="00D1600D"/>
-    <w:pPr>
-      <w:spacing w:after="0" w:line="240" w:lineRule="auto"/>
-    </w:pPr>
-  </w:style>
-  <w:style w:type="paragraph" w:styleId="21">
-    <w:name w:val="Quote"/>
-    <w:basedOn w:val="a"/>
-    <w:next w:val="a"/>
-    <w:link w:val="22"/>
-    <w:uiPriority w:val="29"/>
-    <w:qFormat/>
-    <w:rsid w:val="00D1600D"/>
-    <w:rPr>
-      <w:i/>
-      <w:iCs/>
-      <w:sz w:val="24"/>
-      <w:szCs w:val="24"/>
-    </w:rPr>
-  </w:style>
-  <w:style w:type="character" w:customStyle="1" w:styleId="22">
-    <w:name w:val="Цитата 2 Знак"/>
-    <w:basedOn w:val="a0"/>
-    <w:link w:val="21"/>
-    <w:uiPriority w:val="29"/>
-    <w:rsid w:val="00D1600D"/>
-    <w:rPr>
-      <w:i/>
-      <w:iCs/>
-      <w:sz w:val="24"/>
-      <w:szCs w:val="24"/>
-    </w:rPr>
-  </w:style>
-  <w:style w:type="paragraph" w:styleId="ad">
-    <w:name w:val="Intense Quote"/>
-    <w:basedOn w:val="a"/>
-    <w:next w:val="a"/>
-    <w:link w:val="ae"/>
-    <w:uiPriority w:val="30"/>
-    <w:qFormat/>
-    <w:rsid w:val="00D1600D"/>
-    <w:pPr>
-      <w:spacing w:before="240" w:after="240" w:line="240" w:lineRule="auto"/>
-      <w:ind w:left="1080" w:right="1080"/>
-      <w:jc w:val="center"/>
-    </w:pPr>
-    <w:rPr>
-      <w:color w:val="B01513" w:themeColor="accent1"/>
-      <w:sz w:val="24"/>
-      <w:szCs w:val="24"/>
-    </w:rPr>
-  </w:style>
-  <w:style w:type="character" w:customStyle="1" w:styleId="ae">
-    <w:name w:val="Выделенная цитата Знак"/>
-    <w:basedOn w:val="a0"/>
-    <w:link w:val="ad"/>
-    <w:uiPriority w:val="30"/>
-    <w:rsid w:val="00D1600D"/>
-    <w:rPr>
-      <w:color w:val="B01513" w:themeColor="accent1"/>
-      <w:sz w:val="24"/>
-      <w:szCs w:val="24"/>
-    </w:rPr>
-  </w:style>
-  <w:style w:type="character" w:styleId="af">
-    <w:name w:val="Subtle Emphasis"/>
-    <w:uiPriority w:val="19"/>
-    <w:qFormat/>
-    <w:rsid w:val="00D1600D"/>
-    <w:rPr>
-      <w:i/>
-      <w:iCs/>
-      <w:color w:val="570A09" w:themeColor="accent1" w:themeShade="7F"/>
-    </w:rPr>
-  </w:style>
-  <w:style w:type="character" w:styleId="af0">
-    <w:name w:val="Intense Emphasis"/>
-    <w:uiPriority w:val="21"/>
-    <w:qFormat/>
-    <w:rsid w:val="00D1600D"/>
-    <w:rPr>
-      <w:b/>
-      <w:bCs/>
-      <w:caps/>
-      <w:color w:val="570A09" w:themeColor="accent1" w:themeShade="7F"/>
-      <w:spacing w:val="10"/>
-    </w:rPr>
-  </w:style>
-  <w:style w:type="character" w:styleId="af1">
-    <w:name w:val="Subtle Reference"/>
-    <w:uiPriority w:val="31"/>
-    <w:qFormat/>
-    <w:rsid w:val="00D1600D"/>
-    <w:rPr>
-      <w:b/>
-      <w:bCs/>
-      <w:color w:val="B01513" w:themeColor="accent1"/>
-    </w:rPr>
-  </w:style>
-  <w:style w:type="character" w:styleId="af2">
-    <w:name w:val="Intense Reference"/>
-    <w:uiPriority w:val="32"/>
-    <w:qFormat/>
-    <w:rsid w:val="00D1600D"/>
-    <w:rPr>
-      <w:b/>
-      <w:bCs/>
-      <w:i/>
-      <w:iCs/>
-      <w:caps/>
-      <w:color w:val="B01513" w:themeColor="accent1"/>
-    </w:rPr>
-  </w:style>
-  <w:style w:type="character" w:styleId="af3">
-    <w:name w:val="Book Title"/>
-    <w:uiPriority w:val="33"/>
-    <w:qFormat/>
-    <w:rsid w:val="00D1600D"/>
-    <w:rPr>
-      <w:b/>
-      <w:bCs/>
-      <w:i/>
-      <w:iCs/>
-      <w:spacing w:val="0"/>
-    </w:rPr>
-  </w:style>
-  <w:style w:type="paragraph" w:styleId="af4">
-    <w:name w:val="TOC Heading"/>
-    <w:basedOn w:val="1"/>
-    <w:next w:val="a"/>
-    <w:uiPriority w:val="39"/>
-    <w:semiHidden/>
-    <w:unhideWhenUsed/>
-    <w:qFormat/>
-    <w:rsid w:val="00D1600D"/>
-    <w:pPr>
-      <w:outlineLvl w:val="9"/>
-    </w:pPr>
-  </w:style>
-  <w:style w:type="paragraph" w:styleId="af5">
-    <w:name w:val="header"/>
-    <w:basedOn w:val="a"/>
-    <w:link w:val="af6"/>
-    <w:uiPriority w:val="99"/>
-    <w:unhideWhenUsed/>
-    <w:rsid w:val="00D1600D"/>
-    <w:pPr>
-      <w:tabs>
-        <w:tab w:val="center" w:pos="4677"/>
-        <w:tab w:val="right" w:pos="9355"/>
-      </w:tabs>
-      <w:spacing w:before="0" w:after="0" w:line="240" w:lineRule="auto"/>
-    </w:pPr>
-  </w:style>
-  <w:style w:type="character" w:customStyle="1" w:styleId="af6">
-    <w:name w:val="Верхний колонтитул Знак"/>
-    <w:basedOn w:val="a0"/>
-    <w:link w:val="af5"/>
-    <w:uiPriority w:val="99"/>
-    <w:rsid w:val="00D1600D"/>
-  </w:style>
-  <w:style w:type="paragraph" w:styleId="af7">
-    <w:name w:val="footer"/>
-    <w:basedOn w:val="a"/>
-    <w:link w:val="af8"/>
-    <w:uiPriority w:val="99"/>
-    <w:unhideWhenUsed/>
-    <w:rsid w:val="00D1600D"/>
-    <w:pPr>
-      <w:tabs>
-        <w:tab w:val="center" w:pos="4677"/>
-        <w:tab w:val="right" w:pos="9355"/>
-      </w:tabs>
-      <w:spacing w:before="0" w:after="0" w:line="240" w:lineRule="auto"/>
-    </w:pPr>
-  </w:style>
-  <w:style w:type="character" w:customStyle="1" w:styleId="af8">
-    <w:name w:val="Нижний колонтитул Знак"/>
-    <w:basedOn w:val="a0"/>
-    <w:link w:val="af7"/>
-    <w:uiPriority w:val="99"/>
-    <w:rsid w:val="00D1600D"/>
-  </w:style>
-</w:styles>
-</file>
-
-<file path=word/stylesWithEffects.xml><?xml version="1.0" encoding="utf-8"?>
-<w:styles xmlns:wpc="http://schemas.microsoft.com/office/word/2010/wordprocessingCanvas" xmlns:mc="http://schemas.openxmlformats.org/markup-compatibility/2006" xmlns:o="urn:schemas-microsoft-com:office:office" xmlns:r="http://schemas.openxmlformats.org/officeDocument/2006/relationships" xmlns:m="http://schemas.openxmlformats.org/officeDocument/2006/math" xmlns:v="urn:schemas-microsoft-com:vml" xmlns:wp14="http://schemas.microsoft.com/office/word/2010/wordprocessingDrawing" xmlns:wp="http://schemas.openxmlformats.org/drawingml/2006/wordprocessingDrawing" xmlns:w10="urn:schemas-microsoft-com:office:word" xmlns:w="http://schemas.openxmlformats.org/wordprocessingml/2006/main" xmlns:w14="http://schemas.microsoft.com/office/word/2010/wordml" xmlns:wpg="http://schemas.microsoft.com/office/word/2010/wordprocessingGroup" xmlns:wpi="http://schemas.microsoft.com/office/word/2010/wordprocessingInk" xmlns:wne="http://schemas.microsoft.com/office/word/2006/wordml" xmlns:wps="http://schemas.microsoft.com/office/word/2010/wordprocessingShape" mc:Ignorable="w14 wp14">
-  <w:docDefaults>
-    <w:rPrDefault>
-      <w:rPr>
-        <w:rFonts w:asciiTheme="minorHAnsi" w:eastAsiaTheme="minorEastAsia" w:hAnsiTheme="minorHAnsi" w:cstheme="minorBidi"/>
-        <w:lang w:val="ru-RU" w:eastAsia="en-US" w:bidi="ar-SA"/>
-      </w:rPr>
-    </w:rPrDefault>
-    <w:pPrDefault>
-      <w:pPr>
-        <w:spacing w:before="100" w:after="200" w:line="276" w:lineRule="auto"/>
-      </w:pPr>
-    </w:pPrDefault>
-  </w:docDefaults>
-  <w:latentStyles w:defLockedState="0" w:defUIPriority="99" w:defSemiHidden="1" w:defUnhideWhenUsed="1" w:defQFormat="0" w:count="267">
-    <w:lsdException w:name="Normal" w:semiHidden="0" w:uiPriority="0" w:unhideWhenUsed="0" w:qFormat="1"/>
-    <w:lsdException w:name="heading 1" w:semiHidden="0" w:uiPriority="9" w:unhideWhenUsed="0" w:qFormat="1"/>
-    <w:lsdException w:name="heading 2" w:uiPriority="9" w:qFormat="1"/>
-    <w:lsdException w:name="heading 3" w:uiPriority="9" w:qFormat="1"/>
-    <w:lsdException w:name="heading 4" w:uiPriority="9" w:qFormat="1"/>
-    <w:lsdException w:name="heading 5" w:uiPriority="9" w:qFormat="1"/>
-    <w:lsdException w:name="heading 6" w:uiPriority="9" w:qFormat="1"/>
-    <w:lsdException w:name="heading 7" w:uiPriority="9" w:qFormat="1"/>
-    <w:lsdException w:name="heading 8" w:uiPriority="9" w:qFormat="1"/>
-    <w:lsdException w:name="heading 9" w:uiPriority="9" w:qFormat="1"/>
-    <w:lsdException w:name="toc 1" w:uiPriority="39"/>
-    <w:lsdException w:name="toc 2" w:uiPriority="39"/>
-    <w:lsdException w:name="toc 3" w:uiPriority="39"/>
-    <w:lsdException w:name="toc 4" w:uiPriority="39"/>
-    <w:lsdException w:name="toc 5" w:uiPriority="39"/>
-    <w:lsdException w:name="toc 6" w:uiPriority="39"/>
-    <w:lsdException w:name="toc 7" w:uiPriority="39"/>
-    <w:lsdException w:name="toc 8" w:uiPriority="39"/>
-    <w:lsdException w:name="toc 9" w:uiPriority="39"/>
-    <w:lsdException w:name="caption" w:uiPriority="35" w:qFormat="1"/>
-    <w:lsdException w:name="Title" w:semiHidden="0" w:uiPriority="10" w:unhideWhenUsed="0" w:qFormat="1"/>
-    <w:lsdException w:name="Default Paragraph Font" w:uiPriority="1"/>
-    <w:lsdException w:name="Subtitle" w:semiHidden="0" w:uiPriority="11" w:unhideWhenUsed="0" w:qFormat="1"/>
-    <w:lsdException w:name="Strong" w:semiHidden="0" w:uiPriority="22" w:unhideWhenUsed="0" w:qFormat="1"/>
-    <w:lsdException w:name="Emphasis" w:semiHidden="0" w:uiPriority="20" w:unhideWhenUsed="0" w:qFormat="1"/>
-    <w:lsdException w:name="Table Grid" w:semiHidden="0" w:uiPriority="59" w:unhideWhenUsed="0"/>
-    <w:lsdException w:name="Placeholder Text" w:unhideWhenUsed="0"/>
-    <w:lsdException w:name="No Spacing" w:semiHidden="0" w:uiPriority="1" w:unhideWhenUsed="0" w:qFormat="1"/>
-    <w:lsdException w:name="Light Shading" w:semiHidden="0" w:uiPriority="60" w:unhideWhenUsed="0"/>
-    <w:lsdException w:name="Light List" w:semiHidden="0" w:uiPriority="61" w:unhideWhenUsed="0"/>
-    <w:lsdException w:name="Light Grid" w:semiHidden="0" w:uiPriority="62" w:unhideWhenUsed="0"/>
-    <w:lsdException w:name="Medium Shading 1" w:semiHidden="0" w:uiPriority="63" w:unhideWhenUsed="0"/>
-    <w:lsdException w:name="Medium Shading 2" w:semiHidden="0" w:uiPriority="64" w:unhideWhenUsed="0"/>
-    <w:lsdException w:name="Medium List 1" w:semiHidden="0" w:uiPriority="65" w:unhideWhenUsed="0"/>
-    <w:lsdException w:name="Medium List 2" w:semiHidden="0" w:uiPriority="66" w:unhideWhenUsed="0"/>
-    <w:lsdException w:name="Medium Grid 1" w:semiHidden="0" w:uiPriority="67" w:unhideWhenUsed="0"/>
-    <w:lsdException w:name="Medium Grid 2" w:semiHidden="0" w:uiPriority="68" w:unhideWhenUsed="0"/>
-    <w:lsdException w:name="Medium Grid 3" w:semiHidden="0" w:uiPriority="69" w:unhideWhenUsed="0"/>
-    <w:lsdException w:name="Dark List" w:semiHidden="0" w:uiPriority="70" w:unhideWhenUsed="0"/>
-    <w:lsdException w:name="Colorful Shading" w:semiHidden="0" w:uiPriority="71" w:unhideWhenUsed="0"/>
-    <w:lsdException w:name="Colorful List" w:semiHidden="0" w:uiPriority="72" w:unhideWhenUsed="0"/>
-    <w:lsdException w:name="Colorful Grid" w:semiHidden="0" w:uiPriority="73" w:unhideWhenUsed="0"/>
-    <w:lsdException w:name="Light Shading Accent 1" w:semiHidden="0" w:uiPriority="60" w:unhideWhenUsed="0"/>
-    <w:lsdException w:name="Light List Accent 1" w:semiHidden="0" w:uiPriority="61" w:unhideWhenUsed="0"/>
-    <w:lsdException w:name="Light Grid Accent 1" w:semiHidden="0" w:uiPriority="62" w:unhideWhenUsed="0"/>
-    <w:lsdException w:name="Medium Shading 1 Accent 1" w:semiHidden="0" w:uiPriority="63" w:unhideWhenUsed="0"/>
-    <w:lsdException w:name="Medium Shading 2 Accent 1" w:semiHidden="0" w:uiPriority="64" w:unhideWhenUsed="0"/>
-    <w:lsdException w:name="Medium List 1 Accent 1" w:semiHidden="0" w:uiPriority="65" w:unhideWhenUsed="0"/>
-    <w:lsdException w:name="Revision" w:unhideWhenUsed="0"/>
-    <w:lsdException w:name="List Paragraph" w:semiHidden="0" w:uiPriority="34" w:unhideWhenUsed="0" w:qFormat="1"/>
-    <w:lsdException w:name="Quote" w:semiHidden="0" w:uiPriority="29" w:unhideWhenUsed="0" w:qFormat="1"/>
-    <w:lsdException w:name="Intense Quote" w:semiHidden="0" w:uiPriority="30" w:unhideWhenUsed="0" w:qFormat="1"/>
-    <w:lsdException w:name="Medium List 2 Accent 1" w:semiHidden="0" w:uiPriority="66" w:unhideWhenUsed="0"/>
-    <w:lsdException w:name="Medium Grid 1 Accent 1" w:semiHidden="0" w:uiPriority="67" w:unhideWhenUsed="0"/>
-    <w:lsdException w:name="Medium Grid 2 Accent 1" w:semiHidden="0" w:uiPriority="68" w:unhideWhenUsed="0"/>
-    <w:lsdException w:name="Medium Grid 3 Accent 1" w:semiHidden="0" w:uiPriority="69" w:unhideWhenUsed="0"/>
-    <w:lsdException w:name="Dark List Accent 1" w:semiHidden="0" w:uiPriority="70" w:unhideWhenUsed="0"/>
-    <w:lsdException w:name="Colorful Shading Accent 1" w:semiHidden="0" w:uiPriority="71" w:unhideWhenUsed="0"/>
-    <w:lsdException w:name="Colorful List Accent 1" w:semiHidden="0" w:uiPriority="72" w:unhideWhenUsed="0"/>
-    <w:lsdException w:name="Colorful Grid Accent 1" w:semiHidden="0" w:uiPriority="73" w:unhideWhenUsed="0"/>
-    <w:lsdException w:name="Light Shading Accent 2" w:semiHidden="0" w:uiPriority="60" w:unhideWhenUsed="0"/>
-    <w:lsdException w:name="Light List Accent 2" w:semiHidden="0" w:uiPriority="61" w:unhideWhenUsed="0"/>
-    <w:lsdException w:name="Light Grid Accent 2" w:semiHidden="0" w:uiPriority="62" w:unhideWhenUsed="0"/>
-    <w:lsdException w:name="Medium Shading 1 Accent 2" w:semiHidden="0" w:uiPriority="63" w:unhideWhenUsed="0"/>
-    <w:lsdException w:name="Medium Shading 2 Accent 2" w:semiHidden="0" w:uiPriority="64" w:unhideWhenUsed="0"/>
-    <w:lsdException w:name="Medium List 1 Accent 2" w:semiHidden="0" w:uiPriority="65" w:unhideWhenUsed="0"/>
-    <w:lsdException w:name="Medium List 2 Accent 2" w:semiHidden="0" w:uiPriority="66" w:unhideWhenUsed="0"/>
-    <w:lsdException w:name="Medium Grid 1 Accent 2" w:semiHidden="0" w:uiPriority="67" w:unhideWhenUsed="0"/>
-    <w:lsdException w:name="Medium Grid 2 Accent 2" w:semiHidden="0" w:uiPriority="68" w:unhideWhenUsed="0"/>
-    <w:lsdException w:name="Medium Grid 3 Accent 2" w:semiHidden="0" w:uiPriority="69" w:unhideWhenUsed="0"/>
-    <w:lsdException w:name="Dark List Accent 2" w:semiHidden="0" w:uiPriority="70" w:unhideWhenUsed="0"/>
-    <w:lsdException w:name="Colorful Shading Accent 2" w:semiHidden="0" w:uiPriority="71" w:unhideWhenUsed="0"/>
-    <w:lsdException w:name="Colorful List Accent 2" w:semiHidden="0" w:uiPriority="72" w:unhideWhenUsed="0"/>
-    <w:lsdException w:name="Colorful Grid Accent 2" w:semiHidden="0" w:uiPriority="73" w:unhideWhenUsed="0"/>
-    <w:lsdException w:name="Light Shading Accent 3" w:semiHidden="0" w:uiPriority="60" w:unhideWhenUsed="0"/>
-    <w:lsdException w:name="Light List Accent 3" w:semiHidden="0" w:uiPriority="61" w:unhideWhenUsed="0"/>
-    <w:lsdException w:name="Light Grid Accent 3" w:semiHidden="0" w:uiPriority="62" w:unhideWhenUsed="0"/>
-    <w:lsdException w:name="Medium Shading 1 Accent 3" w:semiHidden="0" w:uiPriority="63" w:unhideWhenUsed="0"/>
-    <w:lsdException w:name="Medium Shading 2 Accent 3" w:semiHidden="0" w:uiPriority="64" w:unhideWhenUsed="0"/>
-    <w:lsdException w:name="Medium List 1 Accent 3" w:semiHidden="0" w:uiPriority="65" w:unhideWhenUsed="0"/>
-    <w:lsdException w:name="Medium List 2 Accent 3" w:semiHidden="0" w:uiPriority="66" w:unhideWhenUsed="0"/>
-    <w:lsdException w:name="Medium Grid 1 Accent 3" w:semiHidden="0" w:uiPriority="67" w:unhideWhenUsed="0"/>
-    <w:lsdException w:name="Medium Grid 2 Accent 3" w:semiHidden="0" w:uiPriority="68" w:unhideWhenUsed="0"/>
-    <w:lsdException w:name="Medium Grid 3 Accent 3" w:semiHidden="0" w:uiPriority="69" w:unhideWhenUsed="0"/>
-    <w:lsdException w:name="Dark List Accent 3" w:semiHidden="0" w:uiPriority="70" w:unhideWhenUsed="0"/>
-    <w:lsdException w:name="Colorful Shading Accent 3" w:semiHidden="0" w:uiPriority="71" w:unhideWhenUsed="0"/>
-    <w:lsdException w:name="Colorful List Accent 3" w:semiHidden="0" w:uiPriority="72" w:unhideWhenUsed="0"/>
-    <w:lsdException w:name="Colorful Grid Accent 3" w:semiHidden="0" w:uiPriority="73" w:unhideWhenUsed="0"/>
-    <w:lsdException w:name="Light Shading Accent 4" w:semiHidden="0" w:uiPriority="60" w:unhideWhenUsed="0"/>
-    <w:lsdException w:name="Light List Accent 4" w:semiHidden="0" w:uiPriority="61" w:unhideWhenUsed="0"/>
-    <w:lsdException w:name="Light Grid Accent 4" w:semiHidden="0" w:uiPriority="62" w:unhideWhenUsed="0"/>
-    <w:lsdException w:name="Medium Shading 1 Accent 4" w:semiHidden="0" w:uiPriority="63" w:unhideWhenUsed="0"/>
-    <w:lsdException w:name="Medium Shading 2 Accent 4" w:semiHidden="0" w:uiPriority="64" w:unhideWhenUsed="0"/>
-    <w:lsdException w:name="Medium List 1 Accent 4" w:semiHidden="0" w:uiPriority="65" w:unhideWhenUsed="0"/>
-    <w:lsdException w:name="Medium List 2 Accent 4" w:semiHidden="0" w:uiPriority="66" w:unhideWhenUsed="0"/>
-    <w:lsdException w:name="Medium Grid 1 Accent 4" w:semiHidden="0" w:uiPriority="67" w:unhideWhenUsed="0"/>
-    <w:lsdException w:name="Medium Grid 2 Accent 4" w:semiHidden="0" w:uiPriority="68" w:unhideWhenUsed="0"/>
-    <w:lsdException w:name="Medium Grid 3 Accent 4" w:semiHidden="0" w:uiPriority="69" w:unhideWhenUsed="0"/>
-    <w:lsdException w:name="Dark List Accent 4" w:semiHidden="0" w:uiPriority="70" w:unhideWhenUsed="0"/>
-    <w:lsdException w:name="Colorful Shading Accent 4" w:semiHidden="0" w:uiPriority="71" w:unhideWhenUsed="0"/>
-    <w:lsdException w:name="Colorful List Accent 4" w:semiHidden="0" w:uiPriority="72" w:unhideWhenUsed="0"/>
-    <w:lsdException w:name="Colorful Grid Accent 4" w:semiHidden="0" w:uiPriority="73" w:unhideWhenUsed="0"/>
-    <w:lsdException w:name="Light Shading Accent 5" w:semiHidden="0" w:uiPriority="60" w:unhideWhenUsed="0"/>
-    <w:lsdException w:name="Light List Accent 5" w:semiHidden="0" w:uiPriority="61" w:unhideWhenUsed="0"/>
-    <w:lsdException w:name="Light Grid Accent 5" w:semiHidden="0" w:uiPriority="62" w:unhideWhenUsed="0"/>
-    <w:lsdException w:name="Medium Shading 1 Accent 5" w:semiHidden="0" w:uiPriority="63" w:unhideWhenUsed="0"/>
-    <w:lsdException w:name="Medium Shading 2 Accent 5" w:semiHidden="0" w:uiPriority="64" w:unhideWhenUsed="0"/>
-    <w:lsdException w:name="Medium List 1 Accent 5" w:semiHidden="0" w:uiPriority="65" w:unhideWhenUsed="0"/>
-    <w:lsdException w:name="Medium List 2 Accent 5" w:semiHidden="0" w:uiPriority="66" w:unhideWhenUsed="0"/>
-    <w:lsdException w:name="Medium Grid 1 Accent 5" w:semiHidden="0" w:uiPriority="67" w:unhideWhenUsed="0"/>
-    <w:lsdException w:name="Medium Grid 2 Accent 5" w:semiHidden="0" w:uiPriority="68" w:unhideWhenUsed="0"/>
-    <w:lsdException w:name="Medium Grid 3 Accent 5" w:semiHidden="0" w:uiPriority="69" w:unhideWhenUsed="0"/>
-    <w:lsdException w:name="Dark List Accent 5" w:semiHidden="0" w:uiPriority="70" w:unhideWhenUsed="0"/>
-    <w:lsdException w:name="Colorful Shading Accent 5" w:semiHidden="0" w:uiPriority="71" w:unhideWhenUsed="0"/>
-    <w:lsdException w:name="Colorful List Accent 5" w:semiHidden="0" w:uiPriority="72" w:unhideWhenUsed="0"/>
-    <w:lsdException w:name="Colorful Grid Accent 5" w:semiHidden="0" w:uiPriority="73" w:unhideWhenUsed="0"/>
-    <w:lsdException w:name="Light Shading Accent 6" w:semiHidden="0" w:uiPriority="60" w:unhideWhenUsed="0"/>
-    <w:lsdException w:name="Light List Accent 6" w:semiHidden="0" w:uiPriority="61" w:unhideWhenUsed="0"/>
-    <w:lsdException w:name="Light Grid Accent 6" w:semiHidden="0" w:uiPriority="62" w:unhideWhenUsed="0"/>
-    <w:lsdException w:name="Medium Shading 1 Accent 6" w:semiHidden="0" w:uiPriority="63" w:unhideWhenUsed="0"/>
-    <w:lsdException w:name="Medium Shading 2 Accent 6" w:semiHidden="0" w:uiPriority="64" w:unhideWhenUsed="0"/>
-    <w:lsdException w:name="Medium List 1 Accent 6" w:semiHidden="0" w:uiPriority="65" w:unhideWhenUsed="0"/>
-    <w:lsdException w:name="Medium List 2 Accent 6" w:semiHidden="0" w:uiPriority="66" w:unhideWhenUsed="0"/>
-    <w:lsdException w:name="Medium Grid 1 Accent 6" w:semiHidden="0" w:uiPriority="67" w:unhideWhenUsed="0"/>
-    <w:lsdException w:name="Medium Grid 2 Accent 6" w:semiHidden="0" w:uiPriority="68" w:unhideWhenUsed="0"/>
-    <w:lsdException w:name="Medium Grid 3 Accent 6" w:semiHidden="0" w:uiPriority="69" w:unhideWhenUsed="0"/>
-    <w:lsdException w:name="Dark List Accent 6" w:semiHidden="0" w:uiPriority="70" w:unhideWhenUsed="0"/>
-    <w:lsdException w:name="Colorful Shading Accent 6" w:semiHidden="0" w:uiPriority="71" w:unhideWhenUsed="0"/>
-    <w:lsdException w:name="Colorful List Accent 6" w:semiHidden="0" w:uiPriority="72" w:unhideWhenUsed="0"/>
-    <w:lsdException w:name="Colorful Grid Accent 6" w:semiHidden="0" w:uiPriority="73" w:unhideWhenUsed="0"/>
-    <w:lsdException w:name="Subtle Emphasis" w:semiHidden="0" w:uiPriority="19" w:unhideWhenUsed="0" w:qFormat="1"/>
-    <w:lsdException w:name="Intense Emphasis" w:semiHidden="0" w:uiPriority="21" w:unhideWhenUsed="0" w:qFormat="1"/>
-    <w:lsdException w:name="Subtle Reference" w:semiHidden="0" w:uiPriority="31" w:unhideWhenUsed="0" w:qFormat="1"/>
-    <w:lsdException w:name="Intense Reference" w:semiHidden="0" w:uiPriority="32" w:unhideWhenUsed="0" w:qFormat="1"/>
-    <w:lsdException w:name="Book Title" w:semiHidden="0" w:uiPriority="33" w:unhideWhenUsed="0" w:qFormat="1"/>
-    <w:lsdException w:name="Bibliography" w:uiPriority="37"/>
-    <w:lsdException w:name="TOC Heading" w:uiPriority="39" w:qFormat="1"/>
-  </w:latentStyles>
-  <w:style w:type="paragraph" w:default="1" w:styleId="a">
-    <w:name w:val="Normal"/>
-    <w:qFormat/>
-    <w:rsid w:val="00D1600D"/>
-  </w:style>
-  <w:style w:type="paragraph" w:styleId="1">
-    <w:name w:val="heading 1"/>
-    <w:basedOn w:val="a"/>
-    <w:next w:val="a"/>
-    <w:link w:val="10"/>
-    <w:uiPriority w:val="9"/>
-    <w:qFormat/>
-    <w:rsid w:val="00D1600D"/>
-    <w:pPr>
-      <w:pBdr>
-        <w:top w:val="single" w:sz="24" w:space="0" w:color="B01513" w:themeColor="accent1"/>
-        <w:left w:val="single" w:sz="24" w:space="0" w:color="B01513" w:themeColor="accent1"/>
-        <w:bottom w:val="single" w:sz="24" w:space="0" w:color="B01513" w:themeColor="accent1"/>
-        <w:right w:val="single" w:sz="24" w:space="0" w:color="B01513" w:themeColor="accent1"/>
-      </w:pBdr>
-      <w:shd w:val="clear" w:color="auto" w:fill="B01513" w:themeFill="accent1"/>
-      <w:spacing w:after="0"/>
-      <w:outlineLvl w:val="0"/>
-    </w:pPr>
-    <w:rPr>
-      <w:caps/>
-      <w:color w:val="FFFFFF" w:themeColor="background1"/>
-      <w:spacing w:val="15"/>
-      <w:sz w:val="22"/>
-      <w:szCs w:val="22"/>
-    </w:rPr>
-  </w:style>
-  <w:style w:type="paragraph" w:styleId="2">
-    <w:name w:val="heading 2"/>
-    <w:basedOn w:val="a"/>
-    <w:next w:val="a"/>
-    <w:link w:val="20"/>
-    <w:uiPriority w:val="9"/>
-    <w:semiHidden/>
-    <w:unhideWhenUsed/>
-    <w:qFormat/>
-    <w:rsid w:val="00D1600D"/>
-    <w:pPr>
-      <w:pBdr>
-        <w:top w:val="single" w:sz="24" w:space="0" w:color="F9C6C6" w:themeColor="accent1" w:themeTint="33"/>
-        <w:left w:val="single" w:sz="24" w:space="0" w:color="F9C6C6" w:themeColor="accent1" w:themeTint="33"/>
-        <w:bottom w:val="single" w:sz="24" w:space="0" w:color="F9C6C6" w:themeColor="accent1" w:themeTint="33"/>
-        <w:right w:val="single" w:sz="24" w:space="0" w:color="F9C6C6" w:themeColor="accent1" w:themeTint="33"/>
-      </w:pBdr>
-      <w:shd w:val="clear" w:color="auto" w:fill="F9C6C6" w:themeFill="accent1" w:themeFillTint="33"/>
-      <w:spacing w:after="0"/>
-      <w:outlineLvl w:val="1"/>
-    </w:pPr>
-    <w:rPr>
-      <w:caps/>
-      <w:spacing w:val="15"/>
-    </w:rPr>
-  </w:style>
-  <w:style w:type="paragraph" w:styleId="3">
-    <w:name w:val="heading 3"/>
-    <w:basedOn w:val="a"/>
-    <w:next w:val="a"/>
-    <w:link w:val="30"/>
-    <w:uiPriority w:val="9"/>
-    <w:semiHidden/>
-    <w:unhideWhenUsed/>
-    <w:qFormat/>
-    <w:rsid w:val="00D1600D"/>
-    <w:pPr>
-      <w:pBdr>
-        <w:top w:val="single" w:sz="6" w:space="2" w:color="B01513" w:themeColor="accent1"/>
-      </w:pBdr>
-      <w:spacing w:before="300" w:after="0"/>
-      <w:outlineLvl w:val="2"/>
-    </w:pPr>
-    <w:rPr>
-      <w:caps/>
-      <w:color w:val="570A09" w:themeColor="accent1" w:themeShade="7F"/>
-      <w:spacing w:val="15"/>
-    </w:rPr>
-  </w:style>
-  <w:style w:type="paragraph" w:styleId="4">
-    <w:name w:val="heading 4"/>
-    <w:basedOn w:val="a"/>
-    <w:next w:val="a"/>
-    <w:link w:val="40"/>
-    <w:uiPriority w:val="9"/>
-    <w:semiHidden/>
-    <w:unhideWhenUsed/>
-    <w:qFormat/>
-    <w:rsid w:val="00D1600D"/>
-    <w:pPr>
-      <w:pBdr>
-        <w:top w:val="dotted" w:sz="6" w:space="2" w:color="B01513" w:themeColor="accent1"/>
-      </w:pBdr>
-      <w:spacing w:before="200" w:after="0"/>
-      <w:outlineLvl w:val="3"/>
-    </w:pPr>
-    <w:rPr>
-      <w:caps/>
-      <w:color w:val="830F0E" w:themeColor="accent1" w:themeShade="BF"/>
-      <w:spacing w:val="10"/>
-    </w:rPr>
-  </w:style>
-  <w:style w:type="paragraph" w:styleId="5">
-    <w:name w:val="heading 5"/>
-    <w:basedOn w:val="a"/>
-    <w:next w:val="a"/>
-    <w:link w:val="50"/>
-    <w:uiPriority w:val="9"/>
-    <w:semiHidden/>
-    <w:unhideWhenUsed/>
-    <w:qFormat/>
-    <w:rsid w:val="00D1600D"/>
-    <w:pPr>
-      <w:pBdr>
-        <w:bottom w:val="single" w:sz="6" w:space="1" w:color="B01513" w:themeColor="accent1"/>
-      </w:pBdr>
-      <w:spacing w:before="200" w:after="0"/>
-      <w:outlineLvl w:val="4"/>
-    </w:pPr>
-    <w:rPr>
-      <w:caps/>
-      <w:color w:val="830F0E" w:themeColor="accent1" w:themeShade="BF"/>
-      <w:spacing w:val="10"/>
-    </w:rPr>
-  </w:style>
-  <w:style w:type="paragraph" w:styleId="6">
-    <w:name w:val="heading 6"/>
-    <w:basedOn w:val="a"/>
-    <w:next w:val="a"/>
-    <w:link w:val="60"/>
-    <w:uiPriority w:val="9"/>
-    <w:semiHidden/>
-    <w:unhideWhenUsed/>
-    <w:qFormat/>
-    <w:rsid w:val="00D1600D"/>
-    <w:pPr>
-      <w:pBdr>
-        <w:bottom w:val="dotted" w:sz="6" w:space="1" w:color="B01513" w:themeColor="accent1"/>
-      </w:pBdr>
-      <w:spacing w:before="200" w:after="0"/>
-      <w:outlineLvl w:val="5"/>
-    </w:pPr>
-    <w:rPr>
-      <w:caps/>
-      <w:color w:val="830F0E" w:themeColor="accent1" w:themeShade="BF"/>
-      <w:spacing w:val="10"/>
-    </w:rPr>
-  </w:style>
-  <w:style w:type="paragraph" w:styleId="7">
-    <w:name w:val="heading 7"/>
-    <w:basedOn w:val="a"/>
-    <w:next w:val="a"/>
-    <w:link w:val="70"/>
-    <w:uiPriority w:val="9"/>
-    <w:semiHidden/>
-    <w:unhideWhenUsed/>
-    <w:qFormat/>
-    <w:rsid w:val="00D1600D"/>
-    <w:pPr>
-      <w:spacing w:before="200" w:after="0"/>
-      <w:outlineLvl w:val="6"/>
-    </w:pPr>
-    <w:rPr>
-      <w:caps/>
-      <w:color w:val="830F0E" w:themeColor="accent1" w:themeShade="BF"/>
-      <w:spacing w:val="10"/>
-    </w:rPr>
-  </w:style>
-  <w:style w:type="paragraph" w:styleId="8">
-    <w:name w:val="heading 8"/>
-    <w:basedOn w:val="a"/>
-    <w:next w:val="a"/>
-    <w:link w:val="80"/>
-    <w:uiPriority w:val="9"/>
-    <w:semiHidden/>
-    <w:unhideWhenUsed/>
-    <w:qFormat/>
-    <w:rsid w:val="00D1600D"/>
-    <w:pPr>
-      <w:spacing w:before="200" w:after="0"/>
-      <w:outlineLvl w:val="7"/>
-    </w:pPr>
-    <w:rPr>
-      <w:caps/>
-      <w:spacing w:val="10"/>
-      <w:sz w:val="18"/>
-      <w:szCs w:val="18"/>
-    </w:rPr>
-  </w:style>
-  <w:style w:type="paragraph" w:styleId="9">
-    <w:name w:val="heading 9"/>
-    <w:basedOn w:val="a"/>
-    <w:next w:val="a"/>
-    <w:link w:val="90"/>
-    <w:uiPriority w:val="9"/>
-    <w:semiHidden/>
-    <w:unhideWhenUsed/>
-    <w:qFormat/>
-    <w:rsid w:val="00D1600D"/>
-    <w:pPr>
-      <w:spacing w:before="200" w:after="0"/>
-      <w:outlineLvl w:val="8"/>
-    </w:pPr>
-    <w:rPr>
-      <w:i/>
-      <w:iCs/>
-      <w:caps/>
-      <w:spacing w:val="10"/>
-      <w:sz w:val="18"/>
-      <w:szCs w:val="18"/>
-    </w:rPr>
-  </w:style>
-  <w:style w:type="character" w:default="1" w:styleId="a0">
-    <w:name w:val="Default Paragraph Font"/>
-    <w:uiPriority w:val="1"/>
-    <w:semiHidden/>
-    <w:unhideWhenUsed/>
-  </w:style>
-  <w:style w:type="table" w:default="1" w:styleId="a1">
-    <w:name w:val="Normal Table"/>
-    <w:uiPriority w:val="99"/>
-    <w:semiHidden/>
-    <w:unhideWhenUsed/>
-    <w:tblPr>
-      <w:tblInd w:w="0" w:type="dxa"/>
-      <w:tblCellMar>
-        <w:top w:w="0" w:type="dxa"/>
-        <w:left w:w="108" w:type="dxa"/>
-        <w:bottom w:w="0" w:type="dxa"/>
-        <w:right w:w="108" w:type="dxa"/>
-      </w:tblCellMar>
-    </w:tblPr>
-  </w:style>
-  <w:style w:type="numbering" w:default="1" w:styleId="a2">
-    <w:name w:val="No List"/>
-    <w:uiPriority w:val="99"/>
-    <w:semiHidden/>
-    <w:unhideWhenUsed/>
-  </w:style>
-  <w:style w:type="character" w:styleId="a3">
-    <w:name w:val="line number"/>
-    <w:basedOn w:val="a0"/>
-    <w:uiPriority w:val="99"/>
-    <w:semiHidden/>
-    <w:unhideWhenUsed/>
-    <w:rsid w:val="00D1600D"/>
-  </w:style>
-  <w:style w:type="paragraph" w:styleId="a4">
-    <w:name w:val="List Paragraph"/>
-    <w:basedOn w:val="a"/>
-    <w:uiPriority w:val="34"/>
-    <w:qFormat/>
-    <w:rsid w:val="00D1600D"/>
-    <w:pPr>
-      <w:ind w:left="720"/>
-      <w:contextualSpacing/>
-    </w:pPr>
-  </w:style>
-  <w:style w:type="character" w:customStyle="1" w:styleId="10">
-    <w:name w:val="Заголовок 1 Знак"/>
-    <w:basedOn w:val="a0"/>
-    <w:link w:val="1"/>
-    <w:uiPriority w:val="9"/>
-    <w:rsid w:val="00D1600D"/>
-    <w:rPr>
-      <w:caps/>
-      <w:color w:val="FFFFFF" w:themeColor="background1"/>
-      <w:spacing w:val="15"/>
-      <w:sz w:val="22"/>
-      <w:szCs w:val="22"/>
-      <w:shd w:val="clear" w:color="auto" w:fill="B01513" w:themeFill="accent1"/>
-    </w:rPr>
-  </w:style>
-  <w:style w:type="character" w:customStyle="1" w:styleId="20">
-    <w:name w:val="Заголовок 2 Знак"/>
-    <w:basedOn w:val="a0"/>
-    <w:link w:val="2"/>
-    <w:uiPriority w:val="9"/>
-    <w:semiHidden/>
-    <w:rsid w:val="00D1600D"/>
-    <w:rPr>
-      <w:caps/>
-      <w:spacing w:val="15"/>
-      <w:shd w:val="clear" w:color="auto" w:fill="F9C6C6" w:themeFill="accent1" w:themeFillTint="33"/>
-    </w:rPr>
-  </w:style>
-  <w:style w:type="character" w:customStyle="1" w:styleId="30">
-    <w:name w:val="Заголовок 3 Знак"/>
-    <w:basedOn w:val="a0"/>
-    <w:link w:val="3"/>
-    <w:uiPriority w:val="9"/>
-    <w:semiHidden/>
-    <w:rsid w:val="00D1600D"/>
-    <w:rPr>
-      <w:caps/>
-      <w:color w:val="570A09" w:themeColor="accent1" w:themeShade="7F"/>
-      <w:spacing w:val="15"/>
-    </w:rPr>
-  </w:style>
-  <w:style w:type="character" w:customStyle="1" w:styleId="40">
-    <w:name w:val="Заголовок 4 Знак"/>
-    <w:basedOn w:val="a0"/>
-    <w:link w:val="4"/>
-    <w:uiPriority w:val="9"/>
-    <w:semiHidden/>
-    <w:rsid w:val="00D1600D"/>
-    <w:rPr>
-      <w:caps/>
-      <w:color w:val="830F0E" w:themeColor="accent1" w:themeShade="BF"/>
-      <w:spacing w:val="10"/>
-    </w:rPr>
-  </w:style>
-  <w:style w:type="character" w:customStyle="1" w:styleId="50">
-    <w:name w:val="Заголовок 5 Знак"/>
-    <w:basedOn w:val="a0"/>
-    <w:link w:val="5"/>
-    <w:uiPriority w:val="9"/>
-    <w:semiHidden/>
-    <w:rsid w:val="00D1600D"/>
-    <w:rPr>
-      <w:caps/>
-      <w:color w:val="830F0E" w:themeColor="accent1" w:themeShade="BF"/>
-      <w:spacing w:val="10"/>
-    </w:rPr>
-  </w:style>
-  <w:style w:type="character" w:customStyle="1" w:styleId="60">
-    <w:name w:val="Заголовок 6 Знак"/>
-    <w:basedOn w:val="a0"/>
-    <w:link w:val="6"/>
-    <w:uiPriority w:val="9"/>
-    <w:semiHidden/>
-    <w:rsid w:val="00D1600D"/>
-    <w:rPr>
-      <w:caps/>
-      <w:color w:val="830F0E" w:themeColor="accent1" w:themeShade="BF"/>
-      <w:spacing w:val="10"/>
-    </w:rPr>
-  </w:style>
-  <w:style w:type="character" w:customStyle="1" w:styleId="70">
-    <w:name w:val="Заголовок 7 Знак"/>
-    <w:basedOn w:val="a0"/>
-    <w:link w:val="7"/>
-    <w:uiPriority w:val="9"/>
-    <w:semiHidden/>
-    <w:rsid w:val="00D1600D"/>
-    <w:rPr>
-      <w:caps/>
-      <w:color w:val="830F0E" w:themeColor="accent1" w:themeShade="BF"/>
-      <w:spacing w:val="10"/>
-    </w:rPr>
-  </w:style>
-  <w:style w:type="character" w:customStyle="1" w:styleId="80">
-    <w:name w:val="Заголовок 8 Знак"/>
-    <w:basedOn w:val="a0"/>
-    <w:link w:val="8"/>
-    <w:uiPriority w:val="9"/>
-    <w:semiHidden/>
-    <w:rsid w:val="00D1600D"/>
-    <w:rPr>
-      <w:caps/>
-      <w:spacing w:val="10"/>
-      <w:sz w:val="18"/>
-      <w:szCs w:val="18"/>
-    </w:rPr>
-  </w:style>
-  <w:style w:type="character" w:customStyle="1" w:styleId="90">
-    <w:name w:val="Заголовок 9 Знак"/>
-    <w:basedOn w:val="a0"/>
-    <w:link w:val="9"/>
-    <w:uiPriority w:val="9"/>
-    <w:semiHidden/>
-    <w:rsid w:val="00D1600D"/>
-    <w:rPr>
-      <w:i/>
-      <w:iCs/>
-      <w:caps/>
-      <w:spacing w:val="10"/>
-      <w:sz w:val="18"/>
-      <w:szCs w:val="18"/>
-    </w:rPr>
-  </w:style>
-  <w:style w:type="paragraph" w:styleId="a5">
-    <w:name w:val="caption"/>
-    <w:basedOn w:val="a"/>
-    <w:next w:val="a"/>
-    <w:uiPriority w:val="35"/>
-    <w:semiHidden/>
-    <w:unhideWhenUsed/>
-    <w:qFormat/>
-    <w:rsid w:val="00D1600D"/>
-    <w:rPr>
-      <w:b/>
-      <w:bCs/>
-      <w:color w:val="830F0E" w:themeColor="accent1" w:themeShade="BF"/>
-      <w:sz w:val="16"/>
-      <w:szCs w:val="16"/>
-    </w:rPr>
-  </w:style>
-  <w:style w:type="paragraph" w:styleId="a6">
-    <w:name w:val="Title"/>
-    <w:basedOn w:val="a"/>
-    <w:next w:val="a"/>
-    <w:link w:val="a7"/>
-    <w:uiPriority w:val="10"/>
-    <w:qFormat/>
-    <w:rsid w:val="00D1600D"/>
-    <w:pPr>
-      <w:spacing w:before="0" w:after="0"/>
-    </w:pPr>
-    <w:rPr>
-      <w:rFonts w:asciiTheme="majorHAnsi" w:eastAsiaTheme="majorEastAsia" w:hAnsiTheme="majorHAnsi" w:cstheme="majorBidi"/>
-      <w:caps/>
-      <w:color w:val="B01513" w:themeColor="accent1"/>
-      <w:spacing w:val="10"/>
-      <w:sz w:val="52"/>
-      <w:szCs w:val="52"/>
-    </w:rPr>
-  </w:style>
-  <w:style w:type="character" w:customStyle="1" w:styleId="a7">
-    <w:name w:val="Название Знак"/>
+    <w:name w:val="Заголовок Знак"/>
     <w:basedOn w:val="a0"/>
     <w:link w:val="a6"/>
     <w:uiPriority w:val="10"/>
@@ -4576,7 +3438,7 @@
   <a:extraClrSchemeLst/>
   <a:extLst>
     <a:ext uri="{05A4C25C-085E-4340-85A3-A5531E510DB2}">
-      <thm15:themeFamily xmlns:thm15="http://schemas.microsoft.com/office/thememl/2012/main" xmlns="" name="Ion" id="{B8441ADB-2E43-4AF7-B97A-BD870242C6A8}" vid="{292E63A9-BB86-4E3D-B92A-7223C6510D2E}"/>
+      <thm15:themeFamily xmlns:thm15="http://schemas.microsoft.com/office/thememl/2012/main" name="Ion" id="{B8441ADB-2E43-4AF7-B97A-BD870242C6A8}" vid="{292E63A9-BB86-4E3D-B92A-7223C6510D2E}"/>
     </a:ext>
   </a:extLst>
 </a:theme>

</xml_diff>